<commit_message>
Sync: upload all local changes
</commit_message>
<xml_diff>
--- a/docs/Documentacion_Proyecto/SANTAMARIA_WILDER_DWS1_T3.docx
+++ b/docs/Documentacion_Proyecto/SANTAMARIA_WILDER_DWS1_T3.docx
@@ -12195,6 +12195,8 @@
     <w:p>
       <w:pPr>
         <w:pStyle w:val="Ttulo2"/>
+        <w:spacing w:line="360" w:lineRule="auto"/>
+        <w:jc w:val="both"/>
         <w:rPr>
           <w:lang w:val="en-US"/>
         </w:rPr>
@@ -12216,6 +12218,8 @@
     </w:p>
     <w:p>
       <w:pPr>
+        <w:spacing w:line="360" w:lineRule="auto"/>
+        <w:jc w:val="both"/>
         <w:rPr>
           <w:u w:val="single"/>
         </w:rPr>
@@ -12234,6 +12238,8 @@
     </w:p>
     <w:p>
       <w:pPr>
+        <w:spacing w:line="360" w:lineRule="auto"/>
+        <w:jc w:val="both"/>
         <w:rPr>
           <w:lang w:val="en-US"/>
         </w:rPr>
@@ -12255,13 +12261,17 @@
     </w:p>
     <w:p>
       <w:pPr>
-        <w:rPr>
-          <w:lang w:val="en-US"/>
-        </w:rPr>
-      </w:pPr>
-    </w:p>
-    <w:p>
-      <w:pPr>
+        <w:spacing w:line="360" w:lineRule="auto"/>
+        <w:jc w:val="both"/>
+        <w:rPr>
+          <w:lang w:val="en-US"/>
+        </w:rPr>
+      </w:pPr>
+    </w:p>
+    <w:p>
+      <w:pPr>
+        <w:spacing w:line="360" w:lineRule="auto"/>
+        <w:jc w:val="both"/>
         <w:rPr>
           <w:lang w:val="en-US"/>
         </w:rPr>
@@ -12289,6 +12299,8 @@
     </w:p>
     <w:p>
       <w:pPr>
+        <w:spacing w:line="360" w:lineRule="auto"/>
+        <w:jc w:val="both"/>
         <w:rPr>
           <w:lang w:val="en-US"/>
         </w:rPr>
@@ -12302,6 +12314,8 @@
     </w:p>
     <w:p>
       <w:pPr>
+        <w:spacing w:line="360" w:lineRule="auto"/>
+        <w:jc w:val="both"/>
         <w:rPr>
           <w:lang w:val="en-US"/>
         </w:rPr>
@@ -12323,6 +12337,8 @@
     </w:p>
     <w:p>
       <w:pPr>
+        <w:spacing w:line="360" w:lineRule="auto"/>
+        <w:jc w:val="both"/>
         <w:rPr>
           <w:lang w:val="en-US"/>
         </w:rPr>
@@ -12352,6 +12368,8 @@
     </w:p>
     <w:p>
       <w:pPr>
+        <w:spacing w:line="360" w:lineRule="auto"/>
+        <w:jc w:val="both"/>
         <w:rPr>
           <w:lang w:val="en-US"/>
         </w:rPr>
@@ -12381,13 +12399,17 @@
     </w:p>
     <w:p>
       <w:pPr>
-        <w:rPr>
-          <w:lang w:val="en-US"/>
-        </w:rPr>
-      </w:pPr>
-    </w:p>
-    <w:p>
-      <w:pPr>
+        <w:spacing w:line="360" w:lineRule="auto"/>
+        <w:jc w:val="both"/>
+        <w:rPr>
+          <w:lang w:val="en-US"/>
+        </w:rPr>
+      </w:pPr>
+    </w:p>
+    <w:p>
+      <w:pPr>
+        <w:spacing w:line="360" w:lineRule="auto"/>
+        <w:jc w:val="both"/>
         <w:rPr>
           <w:lang w:val="en-US"/>
         </w:rPr>
@@ -12401,6 +12423,8 @@
     </w:p>
     <w:p>
       <w:pPr>
+        <w:spacing w:line="360" w:lineRule="auto"/>
+        <w:jc w:val="both"/>
         <w:rPr>
           <w:lang w:val="en-US"/>
         </w:rPr>
@@ -12410,6 +12434,7 @@
         <w:rPr>
           <w:lang w:val="en-US"/>
         </w:rPr>
+        <w:lastRenderedPageBreak/>
         <w:t>spring.jpa.hibernate.ddl</w:t>
       </w:r>
       <w:proofErr w:type="spellEnd"/>
@@ -12422,6 +12447,8 @@
     </w:p>
     <w:p>
       <w:pPr>
+        <w:spacing w:line="360" w:lineRule="auto"/>
+        <w:jc w:val="both"/>
         <w:rPr>
           <w:lang w:val="en-US"/>
         </w:rPr>
@@ -12443,6 +12470,8 @@
     </w:p>
     <w:p>
       <w:pPr>
+        <w:spacing w:line="360" w:lineRule="auto"/>
+        <w:jc w:val="both"/>
         <w:rPr>
           <w:lang w:val="en-US"/>
         </w:rPr>
@@ -12464,27 +12493,32 @@
     </w:p>
     <w:p>
       <w:pPr>
-        <w:rPr>
-          <w:lang w:val="en-US"/>
-        </w:rPr>
-      </w:pPr>
-      <w:r>
-        <w:rPr>
-          <w:lang w:val="en-US"/>
-        </w:rPr>
-        <w:lastRenderedPageBreak/>
+        <w:spacing w:line="360" w:lineRule="auto"/>
+        <w:jc w:val="both"/>
+        <w:rPr>
+          <w:lang w:val="en-US"/>
+        </w:rPr>
+      </w:pPr>
+      <w:r>
+        <w:rPr>
+          <w:lang w:val="en-US"/>
+        </w:rPr>
         <w:t>spring.jpa.properties.hibernate.dialect=org.hibernate.dialect.MySQL8Dialect</w:t>
       </w:r>
     </w:p>
     <w:p>
       <w:pPr>
-        <w:rPr>
-          <w:lang w:val="en-US"/>
-        </w:rPr>
-      </w:pPr>
-    </w:p>
-    <w:p>
-      <w:pPr>
+        <w:spacing w:line="360" w:lineRule="auto"/>
+        <w:jc w:val="both"/>
+        <w:rPr>
+          <w:lang w:val="en-US"/>
+        </w:rPr>
+      </w:pPr>
+    </w:p>
+    <w:p>
+      <w:pPr>
+        <w:spacing w:line="360" w:lineRule="auto"/>
+        <w:jc w:val="both"/>
         <w:rPr>
           <w:lang w:val="en-US"/>
         </w:rPr>
@@ -12526,6 +12560,8 @@
     </w:p>
     <w:p>
       <w:pPr>
+        <w:spacing w:line="360" w:lineRule="auto"/>
+        <w:jc w:val="both"/>
         <w:rPr>
           <w:lang w:val="en-US"/>
         </w:rPr>
@@ -12547,6 +12583,8 @@
     </w:p>
     <w:p>
       <w:pPr>
+        <w:spacing w:line="360" w:lineRule="auto"/>
+        <w:jc w:val="both"/>
         <w:rPr>
           <w:lang w:val="en-US"/>
         </w:rPr>
@@ -12555,6 +12593,8 @@
     <w:p>
       <w:pPr>
         <w:pStyle w:val="Ttulo2"/>
+        <w:spacing w:line="360" w:lineRule="auto"/>
+        <w:jc w:val="both"/>
         <w:rPr>
           <w:lang w:val="en-US"/>
         </w:rPr>
@@ -12580,6 +12620,8 @@
           <w:ilvl w:val="0"/>
           <w:numId w:val="64"/>
         </w:numPr>
+        <w:spacing w:line="360" w:lineRule="auto"/>
+        <w:jc w:val="both"/>
       </w:pPr>
       <w:r>
         <w:t>Ajusta </w:t>
@@ -12599,6 +12641,8 @@
           <w:ilvl w:val="1"/>
           <w:numId w:val="64"/>
         </w:numPr>
+        <w:spacing w:line="360" w:lineRule="auto"/>
+        <w:jc w:val="both"/>
       </w:pPr>
       <w:proofErr w:type="spellStart"/>
       <w:r>
@@ -12615,6 +12659,8 @@
           <w:ilvl w:val="1"/>
           <w:numId w:val="64"/>
         </w:numPr>
+        <w:spacing w:line="360" w:lineRule="auto"/>
+        <w:jc w:val="both"/>
       </w:pPr>
       <w:r>
         <w:t>En producción, prefiera </w:t>
@@ -12650,6 +12696,8 @@
           <w:ilvl w:val="0"/>
           <w:numId w:val="64"/>
         </w:numPr>
+        <w:spacing w:line="360" w:lineRule="auto"/>
+        <w:jc w:val="both"/>
       </w:pPr>
       <w:r>
         <w:t>Asegúrate de que el conector MySQL esté en pom.xml y que MySQL esté accesible (host, puerto, credenciales).</w:t>
@@ -12661,12 +12709,1112 @@
           <w:ilvl w:val="0"/>
           <w:numId w:val="64"/>
         </w:numPr>
+        <w:spacing w:line="360" w:lineRule="auto"/>
+        <w:jc w:val="both"/>
       </w:pPr>
       <w:r>
         <w:t>Para H2 recuerda usar http://localhost:8080/h2-console y el JDBC URL debe coincidir con spring.datasource.url.</w:t>
       </w:r>
     </w:p>
     <w:p/>
+    <w:p/>
+    <w:p>
+      <w:pPr>
+        <w:pStyle w:val="Ttulo2"/>
+      </w:pPr>
+      <w:r>
+        <w:t>SCRIPT DE LA BASE DE DATOS EN MYSQL:</w:t>
+      </w:r>
+    </w:p>
+    <w:p/>
+    <w:p/>
+    <w:p>
+      <w:pPr>
+        <w:rPr>
+          <w:lang w:val="en-US"/>
+        </w:rPr>
+      </w:pPr>
+      <w:r>
+        <w:rPr>
+          <w:lang w:val="en-US"/>
+        </w:rPr>
+        <w:t xml:space="preserve">CREATE DATABASE IF NOT EXISTS </w:t>
+      </w:r>
+      <w:proofErr w:type="spellStart"/>
+      <w:r>
+        <w:rPr>
+          <w:lang w:val="en-US"/>
+        </w:rPr>
+        <w:t>tienda_</w:t>
+      </w:r>
+      <w:proofErr w:type="gramStart"/>
+      <w:r>
+        <w:rPr>
+          <w:lang w:val="en-US"/>
+        </w:rPr>
+        <w:t>ropa</w:t>
+      </w:r>
+      <w:proofErr w:type="spellEnd"/>
+      <w:r>
+        <w:rPr>
+          <w:lang w:val="en-US"/>
+        </w:rPr>
+        <w:t>;</w:t>
+      </w:r>
+      <w:proofErr w:type="gramEnd"/>
+    </w:p>
+    <w:p>
+      <w:r>
+        <w:t xml:space="preserve">USE </w:t>
+      </w:r>
+      <w:proofErr w:type="spellStart"/>
+      <w:r>
+        <w:t>tienda_ropa</w:t>
+      </w:r>
+      <w:proofErr w:type="spellEnd"/>
+      <w:r>
+        <w:t>;</w:t>
+      </w:r>
+    </w:p>
+    <w:p/>
+    <w:p>
+      <w:r>
+        <w:t>-- Tabla: colecciones</w:t>
+      </w:r>
+    </w:p>
+    <w:p>
+      <w:r>
+        <w:t>CREATE TABLE IF NOT EXISTS colecciones (</w:t>
+      </w:r>
+    </w:p>
+    <w:p>
+      <w:pPr>
+        <w:rPr>
+          <w:lang w:val="en-US"/>
+        </w:rPr>
+      </w:pPr>
+      <w:r>
+        <w:t xml:space="preserve">  </w:t>
+      </w:r>
+      <w:proofErr w:type="spellStart"/>
+      <w:r>
+        <w:rPr>
+          <w:lang w:val="en-US"/>
+        </w:rPr>
+        <w:t>id_coleccion</w:t>
+      </w:r>
+      <w:proofErr w:type="spellEnd"/>
+      <w:r>
+        <w:rPr>
+          <w:lang w:val="en-US"/>
+        </w:rPr>
+        <w:t xml:space="preserve"> INT AUTO_INCREMENT PRIMARY KEY,</w:t>
+      </w:r>
+    </w:p>
+    <w:p>
+      <w:r>
+        <w:rPr>
+          <w:lang w:val="en-US"/>
+        </w:rPr>
+        <w:lastRenderedPageBreak/>
+        <w:t xml:space="preserve">  </w:t>
+      </w:r>
+      <w:r>
+        <w:t>nombre VARCHAR(100) NOT NULL,</w:t>
+      </w:r>
+    </w:p>
+    <w:p>
+      <w:r>
+        <w:t>  temporada VARCHAR(50),</w:t>
+      </w:r>
+    </w:p>
+    <w:p>
+      <w:pPr>
+        <w:rPr>
+          <w:lang w:val="en-US"/>
+        </w:rPr>
+      </w:pPr>
+      <w:r>
+        <w:t xml:space="preserve">  </w:t>
+      </w:r>
+      <w:proofErr w:type="spellStart"/>
+      <w:r>
+        <w:rPr>
+          <w:lang w:val="en-US"/>
+        </w:rPr>
+        <w:t>anio</w:t>
+      </w:r>
+      <w:proofErr w:type="spellEnd"/>
+      <w:r>
+        <w:rPr>
+          <w:lang w:val="en-US"/>
+        </w:rPr>
+        <w:t xml:space="preserve"> INT NOT NULL,</w:t>
+      </w:r>
+    </w:p>
+    <w:p>
+      <w:pPr>
+        <w:rPr>
+          <w:lang w:val="en-US"/>
+        </w:rPr>
+      </w:pPr>
+      <w:r>
+        <w:rPr>
+          <w:lang w:val="en-US"/>
+        </w:rPr>
+        <w:t xml:space="preserve">  </w:t>
+      </w:r>
+      <w:proofErr w:type="spellStart"/>
+      <w:r>
+        <w:rPr>
+          <w:lang w:val="en-US"/>
+        </w:rPr>
+        <w:t>estado</w:t>
+      </w:r>
+      <w:proofErr w:type="spellEnd"/>
+      <w:r>
+        <w:rPr>
+          <w:lang w:val="en-US"/>
+        </w:rPr>
+        <w:t xml:space="preserve"> TINYINT(1) NOT NULL DEFAULT 1</w:t>
+      </w:r>
+    </w:p>
+    <w:p>
+      <w:r>
+        <w:t>);</w:t>
+      </w:r>
+    </w:p>
+    <w:p/>
+    <w:p>
+      <w:r>
+        <w:t>-- Tabla: prendas</w:t>
+      </w:r>
+    </w:p>
+    <w:p>
+      <w:pPr>
+        <w:rPr>
+          <w:lang w:val="en-US"/>
+        </w:rPr>
+      </w:pPr>
+      <w:r>
+        <w:rPr>
+          <w:lang w:val="en-US"/>
+        </w:rPr>
+        <w:t xml:space="preserve">CREATE TABLE IF NOT EXISTS </w:t>
+      </w:r>
+      <w:proofErr w:type="spellStart"/>
+      <w:r>
+        <w:rPr>
+          <w:lang w:val="en-US"/>
+        </w:rPr>
+        <w:t>prendas</w:t>
+      </w:r>
+      <w:proofErr w:type="spellEnd"/>
+      <w:r>
+        <w:rPr>
+          <w:lang w:val="en-US"/>
+        </w:rPr>
+        <w:t xml:space="preserve"> (</w:t>
+      </w:r>
+    </w:p>
+    <w:p>
+      <w:pPr>
+        <w:rPr>
+          <w:lang w:val="en-US"/>
+        </w:rPr>
+      </w:pPr>
+      <w:r>
+        <w:rPr>
+          <w:lang w:val="en-US"/>
+        </w:rPr>
+        <w:t xml:space="preserve">  </w:t>
+      </w:r>
+      <w:proofErr w:type="spellStart"/>
+      <w:r>
+        <w:rPr>
+          <w:lang w:val="en-US"/>
+        </w:rPr>
+        <w:t>id_prenda</w:t>
+      </w:r>
+      <w:proofErr w:type="spellEnd"/>
+      <w:r>
+        <w:rPr>
+          <w:lang w:val="en-US"/>
+        </w:rPr>
+        <w:t xml:space="preserve"> BIGINT AUTO_INCREMENT PRIMARY KEY,</w:t>
+      </w:r>
+    </w:p>
+    <w:p>
+      <w:r>
+        <w:rPr>
+          <w:lang w:val="en-US"/>
+        </w:rPr>
+        <w:t xml:space="preserve">  </w:t>
+      </w:r>
+      <w:r>
+        <w:t>nombre VARCHAR(100) NOT NULL,</w:t>
+      </w:r>
+    </w:p>
+    <w:p>
+      <w:r>
+        <w:t>  talla VARCHAR(10),</w:t>
+      </w:r>
+    </w:p>
+    <w:p>
+      <w:r>
+        <w:t>  color VARCHAR(50),</w:t>
+      </w:r>
+    </w:p>
+    <w:p>
+      <w:r>
+        <w:t>  precio DECIMAL(10,2) NOT NULL,</w:t>
+      </w:r>
+    </w:p>
+    <w:p>
+      <w:r>
+        <w:t>  estado VARCHAR(20) NOT NULL DEFAULT 'disponible',</w:t>
+      </w:r>
+    </w:p>
+    <w:p>
+      <w:r>
+        <w:t xml:space="preserve">  </w:t>
+      </w:r>
+      <w:proofErr w:type="spellStart"/>
+      <w:r>
+        <w:t>id_coleccion</w:t>
+      </w:r>
+      <w:proofErr w:type="spellEnd"/>
+      <w:r>
+        <w:t xml:space="preserve"> INT NOT NULL,</w:t>
+      </w:r>
+    </w:p>
+    <w:p>
+      <w:r>
+        <w:t>  FOREIGN KEY (</w:t>
+      </w:r>
+      <w:proofErr w:type="spellStart"/>
+      <w:r>
+        <w:t>id_coleccion</w:t>
+      </w:r>
+      <w:proofErr w:type="spellEnd"/>
+      <w:r>
+        <w:t>) REFERENCES colecciones(</w:t>
+      </w:r>
+      <w:proofErr w:type="spellStart"/>
+      <w:r>
+        <w:t>id_coleccion</w:t>
+      </w:r>
+      <w:proofErr w:type="spellEnd"/>
+      <w:r>
+        <w:t>)</w:t>
+      </w:r>
+    </w:p>
+    <w:p>
+      <w:r>
+        <w:t>);</w:t>
+      </w:r>
+    </w:p>
+    <w:p/>
+    <w:p>
+      <w:r>
+        <w:t>-- Fin del script</w:t>
+      </w:r>
+    </w:p>
+    <w:p/>
+    <w:p>
+      <w:pPr>
+        <w:pStyle w:val="Ttulo2"/>
+      </w:pPr>
+      <w:r>
+        <w:t>7-Pruebas del Sistema</w:t>
+      </w:r>
+    </w:p>
+    <w:p>
+      <w:pPr>
+        <w:pStyle w:val="Ttulo2"/>
+      </w:pPr>
+      <w:r>
+        <w:t>7.1-Pruebas Funcionales</w:t>
+      </w:r>
+    </w:p>
+    <w:tbl>
+      <w:tblPr>
+        <w:tblStyle w:val="Tablaconcuadrcula"/>
+        <w:tblW w:w="0" w:type="auto"/>
+        <w:tblLook w:val="04A0" w:firstRow="1" w:lastRow="0" w:firstColumn="1" w:lastColumn="0" w:noHBand="0" w:noVBand="1"/>
+      </w:tblPr>
+      <w:tblGrid>
+        <w:gridCol w:w="1755"/>
+        <w:gridCol w:w="1755"/>
+        <w:gridCol w:w="1755"/>
+        <w:gridCol w:w="1756"/>
+        <w:gridCol w:w="1756"/>
+      </w:tblGrid>
+      <w:tr>
+        <w:tc>
+          <w:tcPr>
+            <w:tcW w:w="1755" w:type="dxa"/>
+          </w:tcPr>
+          <w:p/>
+        </w:tc>
+        <w:tc>
+          <w:tcPr>
+            <w:tcW w:w="1755" w:type="dxa"/>
+          </w:tcPr>
+          <w:p/>
+        </w:tc>
+        <w:tc>
+          <w:tcPr>
+            <w:tcW w:w="1755" w:type="dxa"/>
+          </w:tcPr>
+          <w:p/>
+        </w:tc>
+        <w:tc>
+          <w:tcPr>
+            <w:tcW w:w="1756" w:type="dxa"/>
+          </w:tcPr>
+          <w:p/>
+        </w:tc>
+        <w:tc>
+          <w:tcPr>
+            <w:tcW w:w="1756" w:type="dxa"/>
+          </w:tcPr>
+          <w:p/>
+        </w:tc>
+      </w:tr>
+      <w:tr>
+        <w:tc>
+          <w:tcPr>
+            <w:tcW w:w="1755" w:type="dxa"/>
+          </w:tcPr>
+          <w:p>
+            <w:r>
+              <w:t>Caso</w:t>
+            </w:r>
+          </w:p>
+        </w:tc>
+        <w:tc>
+          <w:tcPr>
+            <w:tcW w:w="1755" w:type="dxa"/>
+          </w:tcPr>
+          <w:p>
+            <w:r>
+              <w:t>Acción</w:t>
+            </w:r>
+          </w:p>
+        </w:tc>
+        <w:tc>
+          <w:tcPr>
+            <w:tcW w:w="1755" w:type="dxa"/>
+          </w:tcPr>
+          <w:p>
+            <w:r>
+              <w:t>Resultado Esperado</w:t>
+            </w:r>
+          </w:p>
+        </w:tc>
+        <w:tc>
+          <w:tcPr>
+            <w:tcW w:w="1756" w:type="dxa"/>
+          </w:tcPr>
+          <w:p>
+            <w:r>
+              <w:t>Resultado Obtenido</w:t>
+            </w:r>
+          </w:p>
+        </w:tc>
+        <w:tc>
+          <w:tcPr>
+            <w:tcW w:w="1756" w:type="dxa"/>
+          </w:tcPr>
+          <w:p>
+            <w:r>
+              <w:t>Estado</w:t>
+            </w:r>
+          </w:p>
+        </w:tc>
+      </w:tr>
+      <w:tr>
+        <w:tc>
+          <w:tcPr>
+            <w:tcW w:w="1755" w:type="dxa"/>
+          </w:tcPr>
+          <w:p>
+            <w:r>
+              <w:t>1</w:t>
+            </w:r>
+          </w:p>
+        </w:tc>
+        <w:tc>
+          <w:tcPr>
+            <w:tcW w:w="1755" w:type="dxa"/>
+          </w:tcPr>
+          <w:p>
+            <w:r>
+              <w:t>Registrar prenda y asociarla a una colección</w:t>
+            </w:r>
+          </w:p>
+        </w:tc>
+        <w:tc>
+          <w:tcPr>
+            <w:tcW w:w="1755" w:type="dxa"/>
+          </w:tcPr>
+          <w:p>
+            <w:r>
+              <w:t>La prenda se guarda y aparece en el listado de prendas de la colección</w:t>
+            </w:r>
+          </w:p>
+        </w:tc>
+        <w:tc>
+          <w:tcPr>
+            <w:tcW w:w="1756" w:type="dxa"/>
+          </w:tcPr>
+          <w:p>
+            <w:r>
+              <w:t>OK</w:t>
+            </w:r>
+          </w:p>
+        </w:tc>
+        <w:tc>
+          <w:tcPr>
+            <w:tcW w:w="1756" w:type="dxa"/>
+          </w:tcPr>
+          <w:p>
+            <w:r>
+              <w:t>Correcto</w:t>
+            </w:r>
+          </w:p>
+        </w:tc>
+      </w:tr>
+      <w:tr>
+        <w:tc>
+          <w:tcPr>
+            <w:tcW w:w="1755" w:type="dxa"/>
+          </w:tcPr>
+          <w:p>
+            <w:r>
+              <w:t>2</w:t>
+            </w:r>
+          </w:p>
+        </w:tc>
+        <w:tc>
+          <w:tcPr>
+            <w:tcW w:w="1755" w:type="dxa"/>
+          </w:tcPr>
+          <w:p>
+            <w:r>
+              <w:t>Editar prenda existente</w:t>
+            </w:r>
+          </w:p>
+        </w:tc>
+        <w:tc>
+          <w:tcPr>
+            <w:tcW w:w="1755" w:type="dxa"/>
+          </w:tcPr>
+          <w:p>
+            <w:r>
+              <w:t>Los cambios se guardan y se reflejan en la vista/listado</w:t>
+            </w:r>
+          </w:p>
+        </w:tc>
+        <w:tc>
+          <w:tcPr>
+            <w:tcW w:w="1756" w:type="dxa"/>
+          </w:tcPr>
+          <w:p>
+            <w:r>
+              <w:t>OK</w:t>
+            </w:r>
+          </w:p>
+        </w:tc>
+        <w:tc>
+          <w:tcPr>
+            <w:tcW w:w="1756" w:type="dxa"/>
+          </w:tcPr>
+          <w:p>
+            <w:r>
+              <w:t>Correcto</w:t>
+            </w:r>
+          </w:p>
+        </w:tc>
+      </w:tr>
+      <w:tr>
+        <w:tc>
+          <w:tcPr>
+            <w:tcW w:w="1755" w:type="dxa"/>
+          </w:tcPr>
+          <w:p>
+            <w:r>
+              <w:t>3</w:t>
+            </w:r>
+          </w:p>
+        </w:tc>
+        <w:tc>
+          <w:tcPr>
+            <w:tcW w:w="1755" w:type="dxa"/>
+          </w:tcPr>
+          <w:p>
+            <w:r>
+              <w:t>Eliminar (lógico) prenda</w:t>
+            </w:r>
+          </w:p>
+        </w:tc>
+        <w:tc>
+          <w:tcPr>
+            <w:tcW w:w="1755" w:type="dxa"/>
+          </w:tcPr>
+          <w:p>
+            <w:r>
+              <w:t xml:space="preserve">El estado de la prenda cambia a </w:t>
+            </w:r>
+            <w:r>
+              <w:lastRenderedPageBreak/>
+              <w:t>inactivo y deja de mostrarse en listados activos</w:t>
+            </w:r>
+          </w:p>
+        </w:tc>
+        <w:tc>
+          <w:tcPr>
+            <w:tcW w:w="1756" w:type="dxa"/>
+          </w:tcPr>
+          <w:p>
+            <w:r>
+              <w:lastRenderedPageBreak/>
+              <w:t>OK</w:t>
+            </w:r>
+          </w:p>
+        </w:tc>
+        <w:tc>
+          <w:tcPr>
+            <w:tcW w:w="1756" w:type="dxa"/>
+          </w:tcPr>
+          <w:p>
+            <w:r>
+              <w:t>Correcto</w:t>
+            </w:r>
+          </w:p>
+        </w:tc>
+      </w:tr>
+      <w:tr>
+        <w:tc>
+          <w:tcPr>
+            <w:tcW w:w="1755" w:type="dxa"/>
+          </w:tcPr>
+          <w:p>
+            <w:r>
+              <w:t>4</w:t>
+            </w:r>
+          </w:p>
+        </w:tc>
+        <w:tc>
+          <w:tcPr>
+            <w:tcW w:w="1755" w:type="dxa"/>
+          </w:tcPr>
+          <w:p>
+            <w:r>
+              <w:t>Ver hijos por padre (prendas por colección)</w:t>
+            </w:r>
+          </w:p>
+        </w:tc>
+        <w:tc>
+          <w:tcPr>
+            <w:tcW w:w="1755" w:type="dxa"/>
+          </w:tcPr>
+          <w:p>
+            <w:r>
+              <w:t>Al seleccionar una colección se muestran solo sus prendas activas</w:t>
+            </w:r>
+          </w:p>
+        </w:tc>
+        <w:tc>
+          <w:tcPr>
+            <w:tcW w:w="1756" w:type="dxa"/>
+          </w:tcPr>
+          <w:p>
+            <w:r>
+              <w:t>OK</w:t>
+            </w:r>
+          </w:p>
+        </w:tc>
+        <w:tc>
+          <w:tcPr>
+            <w:tcW w:w="1756" w:type="dxa"/>
+          </w:tcPr>
+          <w:p>
+            <w:r>
+              <w:t>Correcto</w:t>
+            </w:r>
+          </w:p>
+        </w:tc>
+      </w:tr>
+      <w:tr>
+        <w:tc>
+          <w:tcPr>
+            <w:tcW w:w="1755" w:type="dxa"/>
+          </w:tcPr>
+          <w:p>
+            <w:r>
+              <w:t>5</w:t>
+            </w:r>
+          </w:p>
+        </w:tc>
+        <w:tc>
+          <w:tcPr>
+            <w:tcW w:w="1755" w:type="dxa"/>
+          </w:tcPr>
+          <w:p>
+            <w:r>
+              <w:t xml:space="preserve">Acceso a formulario de registro de </w:t>
+            </w:r>
+            <w:r>
+              <w:t>colección</w:t>
+            </w:r>
+          </w:p>
+        </w:tc>
+        <w:tc>
+          <w:tcPr>
+            <w:tcW w:w="1755" w:type="dxa"/>
+          </w:tcPr>
+          <w:p>
+            <w:r>
+              <w:t xml:space="preserve">El formulario carga sin errores </w:t>
+            </w:r>
+          </w:p>
+        </w:tc>
+        <w:tc>
+          <w:tcPr>
+            <w:tcW w:w="1756" w:type="dxa"/>
+          </w:tcPr>
+          <w:p>
+            <w:r>
+              <w:t>OK</w:t>
+            </w:r>
+          </w:p>
+        </w:tc>
+        <w:tc>
+          <w:tcPr>
+            <w:tcW w:w="1756" w:type="dxa"/>
+          </w:tcPr>
+          <w:p>
+            <w:r>
+              <w:t>Correcto</w:t>
+            </w:r>
+          </w:p>
+        </w:tc>
+      </w:tr>
+      <w:tr>
+        <w:tc>
+          <w:tcPr>
+            <w:tcW w:w="1755" w:type="dxa"/>
+          </w:tcPr>
+          <w:p>
+            <w:r>
+              <w:t>6</w:t>
+            </w:r>
+          </w:p>
+        </w:tc>
+        <w:tc>
+          <w:tcPr>
+            <w:tcW w:w="1755" w:type="dxa"/>
+          </w:tcPr>
+          <w:p>
+            <w:r>
+              <w:t>Registrar una colección</w:t>
+            </w:r>
+          </w:p>
+        </w:tc>
+        <w:tc>
+          <w:tcPr>
+            <w:tcW w:w="1755" w:type="dxa"/>
+          </w:tcPr>
+          <w:p>
+            <w:r>
+              <w:t>Colección se registra correctamente en cada campo</w:t>
+            </w:r>
+          </w:p>
+        </w:tc>
+        <w:tc>
+          <w:tcPr>
+            <w:tcW w:w="1756" w:type="dxa"/>
+          </w:tcPr>
+          <w:p>
+            <w:r>
+              <w:t>OK</w:t>
+            </w:r>
+          </w:p>
+        </w:tc>
+        <w:tc>
+          <w:tcPr>
+            <w:tcW w:w="1756" w:type="dxa"/>
+          </w:tcPr>
+          <w:p>
+            <w:r>
+              <w:t>Correcto</w:t>
+            </w:r>
+          </w:p>
+        </w:tc>
+      </w:tr>
+      <w:tr>
+        <w:tc>
+          <w:tcPr>
+            <w:tcW w:w="1755" w:type="dxa"/>
+          </w:tcPr>
+          <w:p>
+            <w:r>
+              <w:t>7</w:t>
+            </w:r>
+          </w:p>
+        </w:tc>
+        <w:tc>
+          <w:tcPr>
+            <w:tcW w:w="1755" w:type="dxa"/>
+          </w:tcPr>
+          <w:p>
+            <w:r>
+              <w:t>Cambiar estado de colección</w:t>
+            </w:r>
+          </w:p>
+        </w:tc>
+        <w:tc>
+          <w:tcPr>
+            <w:tcW w:w="1755" w:type="dxa"/>
+          </w:tcPr>
+          <w:p>
+            <w:r>
+              <w:t xml:space="preserve">Se actualiza el estado a inactivo </w:t>
+            </w:r>
+          </w:p>
+        </w:tc>
+        <w:tc>
+          <w:tcPr>
+            <w:tcW w:w="1756" w:type="dxa"/>
+          </w:tcPr>
+          <w:p>
+            <w:r>
+              <w:t>OK</w:t>
+            </w:r>
+          </w:p>
+        </w:tc>
+        <w:tc>
+          <w:tcPr>
+            <w:tcW w:w="1756" w:type="dxa"/>
+          </w:tcPr>
+          <w:p>
+            <w:pPr>
+              <w:rPr>
+                <w:u w:val="single"/>
+              </w:rPr>
+            </w:pPr>
+            <w:r>
+              <w:t>Correcto</w:t>
+            </w:r>
+          </w:p>
+        </w:tc>
+      </w:tr>
+      <w:tr>
+        <w:tc>
+          <w:tcPr>
+            <w:tcW w:w="1755" w:type="dxa"/>
+          </w:tcPr>
+          <w:p>
+            <w:r>
+              <w:t>8</w:t>
+            </w:r>
+          </w:p>
+        </w:tc>
+        <w:tc>
+          <w:tcPr>
+            <w:tcW w:w="1755" w:type="dxa"/>
+          </w:tcPr>
+          <w:p>
+            <w:r>
+              <w:t>Editar una colección</w:t>
+            </w:r>
+          </w:p>
+        </w:tc>
+        <w:tc>
+          <w:tcPr>
+            <w:tcW w:w="1755" w:type="dxa"/>
+          </w:tcPr>
+          <w:p>
+            <w:r>
+              <w:t xml:space="preserve">Se puede editar la colección correctamente </w:t>
+            </w:r>
+          </w:p>
+        </w:tc>
+        <w:tc>
+          <w:tcPr>
+            <w:tcW w:w="1756" w:type="dxa"/>
+          </w:tcPr>
+          <w:p>
+            <w:r>
+              <w:t>OK</w:t>
+            </w:r>
+          </w:p>
+        </w:tc>
+        <w:tc>
+          <w:tcPr>
+            <w:tcW w:w="1756" w:type="dxa"/>
+          </w:tcPr>
+          <w:p>
+            <w:pPr>
+              <w:rPr>
+                <w:u w:val="single"/>
+              </w:rPr>
+            </w:pPr>
+            <w:r>
+              <w:t>Correcto</w:t>
+            </w:r>
+          </w:p>
+        </w:tc>
+      </w:tr>
+    </w:tbl>
+    <w:p/>
+    <w:p>
+      <w:pPr>
+        <w:pStyle w:val="Ttulo2"/>
+        <w:rPr>
+          <w:sz w:val="28"/>
+          <w:szCs w:val="28"/>
+        </w:rPr>
+      </w:pPr>
+      <w:r>
+        <w:rPr>
+          <w:sz w:val="28"/>
+          <w:szCs w:val="28"/>
+        </w:rPr>
+        <w:t>8-README Técnico en GitHub:</w:t>
+      </w:r>
+    </w:p>
+    <w:p>
+      <w:pPr>
+        <w:numPr>
+          <w:ilvl w:val="0"/>
+          <w:numId w:val="65"/>
+        </w:numPr>
+        <w:spacing w:line="360" w:lineRule="auto"/>
+        <w:jc w:val="both"/>
+      </w:pPr>
+      <w:r>
+        <w:t>URL del repositorio en GitHub:</w:t>
+      </w:r>
+      <w:r>
+        <w:br/>
+        <w:t>https://github.com/WilderSantamaria18/TiendaColecciones</w:t>
+      </w:r>
+    </w:p>
+    <w:p>
+      <w:pPr>
+        <w:numPr>
+          <w:ilvl w:val="0"/>
+          <w:numId w:val="65"/>
+        </w:numPr>
+        <w:spacing w:line="360" w:lineRule="auto"/>
+        <w:jc w:val="both"/>
+      </w:pPr>
+      <w:r>
+        <w:t>Ruta del README en el repositorio (GitHub):</w:t>
+      </w:r>
+      <w:r>
+        <w:br/>
+        <w:t>https://github.com/WilderSantamaria18/TiendaColecciones/blob/main/README.md</w:t>
+      </w:r>
+    </w:p>
+    <w:p>
+      <w:pPr>
+        <w:pStyle w:val="Ttulo2"/>
+        <w:rPr>
+          <w:sz w:val="28"/>
+          <w:szCs w:val="28"/>
+        </w:rPr>
+      </w:pPr>
+      <w:r>
+        <w:rPr>
+          <w:sz w:val="28"/>
+          <w:szCs w:val="28"/>
+        </w:rPr>
+        <w:t>9-Reflexión:</w:t>
+      </w:r>
+    </w:p>
+    <w:p>
+      <w:pPr>
+        <w:pStyle w:val="Prrafodelista"/>
+        <w:numPr>
+          <w:ilvl w:val="0"/>
+          <w:numId w:val="66"/>
+        </w:numPr>
+        <w:spacing w:line="360" w:lineRule="auto"/>
+        <w:jc w:val="both"/>
+      </w:pPr>
+      <w:r>
+        <w:t xml:space="preserve">¿Qué aprendí en este proyecto? </w:t>
+      </w:r>
+    </w:p>
+    <w:p>
+      <w:pPr>
+        <w:pStyle w:val="Prrafodelista"/>
+        <w:spacing w:line="360" w:lineRule="auto"/>
+        <w:jc w:val="both"/>
+      </w:pPr>
+      <w:r>
+        <w:t xml:space="preserve">Aprendí a organizar la aplicación en capas: </w:t>
+      </w:r>
+      <w:proofErr w:type="spellStart"/>
+      <w:r>
+        <w:t>Controller</w:t>
+      </w:r>
+      <w:proofErr w:type="spellEnd"/>
+      <w:r>
+        <w:t xml:space="preserve"> → </w:t>
+      </w:r>
+      <w:proofErr w:type="spellStart"/>
+      <w:r>
+        <w:t>Service</w:t>
+      </w:r>
+      <w:proofErr w:type="spellEnd"/>
+      <w:r>
+        <w:t xml:space="preserve"> → </w:t>
+      </w:r>
+      <w:proofErr w:type="spellStart"/>
+      <w:r>
+        <w:t>Repository</w:t>
+      </w:r>
+      <w:proofErr w:type="spellEnd"/>
+      <w:r>
+        <w:t>.</w:t>
+      </w:r>
+      <w:r>
+        <w:br/>
+        <w:t xml:space="preserve">Usé DTOs y </w:t>
+      </w:r>
+      <w:proofErr w:type="spellStart"/>
+      <w:r>
+        <w:t>mappers</w:t>
+      </w:r>
+      <w:proofErr w:type="spellEnd"/>
+      <w:r>
+        <w:t xml:space="preserve"> para separar la vista de la lógica y la persistencia.</w:t>
+      </w:r>
+      <w:r>
+        <w:br/>
+        <w:t xml:space="preserve">Mejoré en depurar plantillas </w:t>
+      </w:r>
+      <w:proofErr w:type="spellStart"/>
+      <w:r>
+        <w:t>Thymeleaf</w:t>
+      </w:r>
+      <w:proofErr w:type="spellEnd"/>
+      <w:r>
+        <w:t xml:space="preserve"> y corregir </w:t>
+      </w:r>
+      <w:proofErr w:type="spellStart"/>
+      <w:r>
+        <w:t>bindings</w:t>
+      </w:r>
+      <w:proofErr w:type="spellEnd"/>
+      <w:r>
+        <w:t xml:space="preserve"> de formularios.</w:t>
+      </w:r>
+      <w:r>
+        <w:br/>
+        <w:t>Aprendí el flujo práctico: compilar, probar y versionar cambios con Git.</w:t>
+      </w:r>
+    </w:p>
+    <w:p>
+      <w:pPr>
+        <w:pStyle w:val="Prrafodelista"/>
+        <w:spacing w:line="360" w:lineRule="auto"/>
+        <w:jc w:val="both"/>
+      </w:pPr>
+    </w:p>
+    <w:p>
+      <w:pPr>
+        <w:pStyle w:val="Prrafodelista"/>
+        <w:numPr>
+          <w:ilvl w:val="0"/>
+          <w:numId w:val="66"/>
+        </w:numPr>
+        <w:spacing w:line="360" w:lineRule="auto"/>
+        <w:jc w:val="both"/>
+      </w:pPr>
+      <w:r>
+        <w:t xml:space="preserve">¿Qué dificultades tuve y cómo las resolví? </w:t>
+      </w:r>
+    </w:p>
+    <w:p>
+      <w:pPr>
+        <w:pStyle w:val="Prrafodelista"/>
+        <w:spacing w:line="360" w:lineRule="auto"/>
+        <w:jc w:val="both"/>
+      </w:pPr>
+      <w:r>
+        <w:t xml:space="preserve">Tuve errores 500 por expresiones </w:t>
+      </w:r>
+      <w:proofErr w:type="spellStart"/>
+      <w:r>
+        <w:t>Thymeleaf</w:t>
+      </w:r>
+      <w:proofErr w:type="spellEnd"/>
+      <w:r>
+        <w:t xml:space="preserve"> incompatibles; quité/ajusté esas expresiones.</w:t>
+      </w:r>
+      <w:r>
+        <w:br/>
+        <w:t xml:space="preserve">Los formularios esperaban </w:t>
+      </w:r>
+      <w:proofErr w:type="spellStart"/>
+      <w:r>
+        <w:t>Entities</w:t>
+      </w:r>
+      <w:proofErr w:type="spellEnd"/>
+      <w:r>
+        <w:t xml:space="preserve"> y los adapté para usar DTOs en las vistas.</w:t>
+      </w:r>
+    </w:p>
+    <w:p>
+      <w:pPr>
+        <w:pStyle w:val="Prrafodelista"/>
+        <w:spacing w:line="360" w:lineRule="auto"/>
+        <w:jc w:val="both"/>
+      </w:pPr>
+    </w:p>
+    <w:p>
+      <w:pPr>
+        <w:pStyle w:val="Prrafodelista"/>
+        <w:numPr>
+          <w:ilvl w:val="0"/>
+          <w:numId w:val="66"/>
+        </w:numPr>
+        <w:spacing w:line="360" w:lineRule="auto"/>
+        <w:jc w:val="both"/>
+      </w:pPr>
+      <w:r>
+        <w:t>¿Qué mejoraría si tuviera más tiempo?</w:t>
+      </w:r>
+    </w:p>
+    <w:p>
+      <w:pPr>
+        <w:pStyle w:val="Prrafodelista"/>
+        <w:spacing w:line="360" w:lineRule="auto"/>
+        <w:jc w:val="both"/>
+      </w:pPr>
+      <w:r>
+        <w:lastRenderedPageBreak/>
+        <w:t xml:space="preserve">Añadiría </w:t>
+      </w:r>
+      <w:proofErr w:type="spellStart"/>
+      <w:r>
+        <w:t>tests</w:t>
+      </w:r>
+      <w:proofErr w:type="spellEnd"/>
+      <w:r>
+        <w:t xml:space="preserve"> automáticos (unitarios e integración) para cubrir la lógica crítica.</w:t>
+      </w:r>
+      <w:r>
+        <w:br/>
+        <w:t>Implementaría un @ControllerAdvice global para centralizar el manejo de errores.</w:t>
+      </w:r>
+    </w:p>
     <w:sectPr>
       <w:footerReference w:type="default" r:id="rId22"/>
       <w:pgSz w:w="11906" w:h="16838"/>
@@ -17293,6 +18441,155 @@
     </w:lvl>
   </w:abstractNum>
   <w:abstractNum w:abstractNumId="38" w15:restartNumberingAfterBreak="0">
+    <w:nsid w:val="4886702A"/>
+    <w:multiLevelType w:val="multilevel"/>
+    <w:tmpl w:val="7750B790"/>
+    <w:lvl w:ilvl="0">
+      <w:start w:val="1"/>
+      <w:numFmt w:val="bullet"/>
+      <w:lvlText w:val=""/>
+      <w:lvlJc w:val="left"/>
+      <w:pPr>
+        <w:tabs>
+          <w:tab w:val="num" w:pos="720"/>
+        </w:tabs>
+        <w:ind w:left="720" w:hanging="360"/>
+      </w:pPr>
+      <w:rPr>
+        <w:rFonts w:ascii="Symbol" w:hAnsi="Symbol" w:hint="default"/>
+        <w:sz w:val="20"/>
+      </w:rPr>
+    </w:lvl>
+    <w:lvl w:ilvl="1" w:tentative="1">
+      <w:start w:val="1"/>
+      <w:numFmt w:val="bullet"/>
+      <w:lvlText w:val="o"/>
+      <w:lvlJc w:val="left"/>
+      <w:pPr>
+        <w:tabs>
+          <w:tab w:val="num" w:pos="1440"/>
+        </w:tabs>
+        <w:ind w:left="1440" w:hanging="360"/>
+      </w:pPr>
+      <w:rPr>
+        <w:rFonts w:ascii="Courier New" w:hAnsi="Courier New" w:hint="default"/>
+        <w:sz w:val="20"/>
+      </w:rPr>
+    </w:lvl>
+    <w:lvl w:ilvl="2" w:tentative="1">
+      <w:start w:val="1"/>
+      <w:numFmt w:val="bullet"/>
+      <w:lvlText w:val=""/>
+      <w:lvlJc w:val="left"/>
+      <w:pPr>
+        <w:tabs>
+          <w:tab w:val="num" w:pos="2160"/>
+        </w:tabs>
+        <w:ind w:left="2160" w:hanging="360"/>
+      </w:pPr>
+      <w:rPr>
+        <w:rFonts w:ascii="Wingdings" w:hAnsi="Wingdings" w:hint="default"/>
+        <w:sz w:val="20"/>
+      </w:rPr>
+    </w:lvl>
+    <w:lvl w:ilvl="3" w:tentative="1">
+      <w:start w:val="1"/>
+      <w:numFmt w:val="bullet"/>
+      <w:lvlText w:val=""/>
+      <w:lvlJc w:val="left"/>
+      <w:pPr>
+        <w:tabs>
+          <w:tab w:val="num" w:pos="2880"/>
+        </w:tabs>
+        <w:ind w:left="2880" w:hanging="360"/>
+      </w:pPr>
+      <w:rPr>
+        <w:rFonts w:ascii="Wingdings" w:hAnsi="Wingdings" w:hint="default"/>
+        <w:sz w:val="20"/>
+      </w:rPr>
+    </w:lvl>
+    <w:lvl w:ilvl="4" w:tentative="1">
+      <w:start w:val="1"/>
+      <w:numFmt w:val="bullet"/>
+      <w:lvlText w:val=""/>
+      <w:lvlJc w:val="left"/>
+      <w:pPr>
+        <w:tabs>
+          <w:tab w:val="num" w:pos="3600"/>
+        </w:tabs>
+        <w:ind w:left="3600" w:hanging="360"/>
+      </w:pPr>
+      <w:rPr>
+        <w:rFonts w:ascii="Wingdings" w:hAnsi="Wingdings" w:hint="default"/>
+        <w:sz w:val="20"/>
+      </w:rPr>
+    </w:lvl>
+    <w:lvl w:ilvl="5" w:tentative="1">
+      <w:start w:val="1"/>
+      <w:numFmt w:val="bullet"/>
+      <w:lvlText w:val=""/>
+      <w:lvlJc w:val="left"/>
+      <w:pPr>
+        <w:tabs>
+          <w:tab w:val="num" w:pos="4320"/>
+        </w:tabs>
+        <w:ind w:left="4320" w:hanging="360"/>
+      </w:pPr>
+      <w:rPr>
+        <w:rFonts w:ascii="Wingdings" w:hAnsi="Wingdings" w:hint="default"/>
+        <w:sz w:val="20"/>
+      </w:rPr>
+    </w:lvl>
+    <w:lvl w:ilvl="6" w:tentative="1">
+      <w:start w:val="1"/>
+      <w:numFmt w:val="bullet"/>
+      <w:lvlText w:val=""/>
+      <w:lvlJc w:val="left"/>
+      <w:pPr>
+        <w:tabs>
+          <w:tab w:val="num" w:pos="5040"/>
+        </w:tabs>
+        <w:ind w:left="5040" w:hanging="360"/>
+      </w:pPr>
+      <w:rPr>
+        <w:rFonts w:ascii="Wingdings" w:hAnsi="Wingdings" w:hint="default"/>
+        <w:sz w:val="20"/>
+      </w:rPr>
+    </w:lvl>
+    <w:lvl w:ilvl="7" w:tentative="1">
+      <w:start w:val="1"/>
+      <w:numFmt w:val="bullet"/>
+      <w:lvlText w:val=""/>
+      <w:lvlJc w:val="left"/>
+      <w:pPr>
+        <w:tabs>
+          <w:tab w:val="num" w:pos="5760"/>
+        </w:tabs>
+        <w:ind w:left="5760" w:hanging="360"/>
+      </w:pPr>
+      <w:rPr>
+        <w:rFonts w:ascii="Wingdings" w:hAnsi="Wingdings" w:hint="default"/>
+        <w:sz w:val="20"/>
+      </w:rPr>
+    </w:lvl>
+    <w:lvl w:ilvl="8" w:tentative="1">
+      <w:start w:val="1"/>
+      <w:numFmt w:val="bullet"/>
+      <w:lvlText w:val=""/>
+      <w:lvlJc w:val="left"/>
+      <w:pPr>
+        <w:tabs>
+          <w:tab w:val="num" w:pos="6480"/>
+        </w:tabs>
+        <w:ind w:left="6480" w:hanging="360"/>
+      </w:pPr>
+      <w:rPr>
+        <w:rFonts w:ascii="Wingdings" w:hAnsi="Wingdings" w:hint="default"/>
+        <w:sz w:val="20"/>
+      </w:rPr>
+    </w:lvl>
+  </w:abstractNum>
+  <w:abstractNum w:abstractNumId="39" w15:restartNumberingAfterBreak="0">
     <w:nsid w:val="493F3C1E"/>
     <w:multiLevelType w:val="hybridMultilevel"/>
     <w:tmpl w:val="28A004EA"/>
@@ -17405,7 +18702,7 @@
       </w:rPr>
     </w:lvl>
   </w:abstractNum>
-  <w:abstractNum w:abstractNumId="39" w15:restartNumberingAfterBreak="0">
+  <w:abstractNum w:abstractNumId="40" w15:restartNumberingAfterBreak="0">
     <w:nsid w:val="4E1E2AE3"/>
     <w:multiLevelType w:val="hybridMultilevel"/>
     <w:tmpl w:val="F9280F80"/>
@@ -17491,7 +18788,7 @@
       </w:pPr>
     </w:lvl>
   </w:abstractNum>
-  <w:abstractNum w:abstractNumId="40" w15:restartNumberingAfterBreak="0">
+  <w:abstractNum w:abstractNumId="41" w15:restartNumberingAfterBreak="0">
     <w:nsid w:val="4E8B0316"/>
     <w:multiLevelType w:val="hybridMultilevel"/>
     <w:tmpl w:val="2014ED5C"/>
@@ -17604,7 +18901,7 @@
       </w:rPr>
     </w:lvl>
   </w:abstractNum>
-  <w:abstractNum w:abstractNumId="41" w15:restartNumberingAfterBreak="0">
+  <w:abstractNum w:abstractNumId="42" w15:restartNumberingAfterBreak="0">
     <w:nsid w:val="51C40E02"/>
     <w:multiLevelType w:val="hybridMultilevel"/>
     <w:tmpl w:val="3E0E2CD2"/>
@@ -17717,7 +19014,7 @@
       </w:rPr>
     </w:lvl>
   </w:abstractNum>
-  <w:abstractNum w:abstractNumId="42" w15:restartNumberingAfterBreak="0">
+  <w:abstractNum w:abstractNumId="43" w15:restartNumberingAfterBreak="0">
     <w:nsid w:val="56141868"/>
     <w:multiLevelType w:val="multilevel"/>
     <w:tmpl w:val="0C50B68A"/>
@@ -17866,7 +19163,7 @@
       </w:rPr>
     </w:lvl>
   </w:abstractNum>
-  <w:abstractNum w:abstractNumId="43" w15:restartNumberingAfterBreak="0">
+  <w:abstractNum w:abstractNumId="44" w15:restartNumberingAfterBreak="0">
     <w:nsid w:val="573C5683"/>
     <w:multiLevelType w:val="hybridMultilevel"/>
     <w:tmpl w:val="63D093A6"/>
@@ -17979,7 +19276,7 @@
       </w:rPr>
     </w:lvl>
   </w:abstractNum>
-  <w:abstractNum w:abstractNumId="44" w15:restartNumberingAfterBreak="0">
+  <w:abstractNum w:abstractNumId="45" w15:restartNumberingAfterBreak="0">
     <w:nsid w:val="58A7369F"/>
     <w:multiLevelType w:val="hybridMultilevel"/>
     <w:tmpl w:val="6DE44C9E"/>
@@ -18065,7 +19362,7 @@
       </w:pPr>
     </w:lvl>
   </w:abstractNum>
-  <w:abstractNum w:abstractNumId="45" w15:restartNumberingAfterBreak="0">
+  <w:abstractNum w:abstractNumId="46" w15:restartNumberingAfterBreak="0">
     <w:nsid w:val="59957079"/>
     <w:multiLevelType w:val="hybridMultilevel"/>
     <w:tmpl w:val="30020F06"/>
@@ -18178,7 +19475,7 @@
       </w:rPr>
     </w:lvl>
   </w:abstractNum>
-  <w:abstractNum w:abstractNumId="46" w15:restartNumberingAfterBreak="0">
+  <w:abstractNum w:abstractNumId="47" w15:restartNumberingAfterBreak="0">
     <w:nsid w:val="5C9B7A11"/>
     <w:multiLevelType w:val="hybridMultilevel"/>
     <w:tmpl w:val="8586FE00"/>
@@ -18291,7 +19588,7 @@
       </w:rPr>
     </w:lvl>
   </w:abstractNum>
-  <w:abstractNum w:abstractNumId="47" w15:restartNumberingAfterBreak="0">
+  <w:abstractNum w:abstractNumId="48" w15:restartNumberingAfterBreak="0">
     <w:nsid w:val="5D6F32D3"/>
     <w:multiLevelType w:val="hybridMultilevel"/>
     <w:tmpl w:val="FC668D30"/>
@@ -18404,7 +19701,7 @@
       </w:rPr>
     </w:lvl>
   </w:abstractNum>
-  <w:abstractNum w:abstractNumId="48" w15:restartNumberingAfterBreak="0">
+  <w:abstractNum w:abstractNumId="49" w15:restartNumberingAfterBreak="0">
     <w:nsid w:val="5EAF3B18"/>
     <w:multiLevelType w:val="hybridMultilevel"/>
     <w:tmpl w:val="85F444C8"/>
@@ -18517,7 +19814,7 @@
       </w:rPr>
     </w:lvl>
   </w:abstractNum>
-  <w:abstractNum w:abstractNumId="49" w15:restartNumberingAfterBreak="0">
+  <w:abstractNum w:abstractNumId="50" w15:restartNumberingAfterBreak="0">
     <w:nsid w:val="5FF335EB"/>
     <w:multiLevelType w:val="hybridMultilevel"/>
     <w:tmpl w:val="8A1853B0"/>
@@ -18630,7 +19927,96 @@
       </w:rPr>
     </w:lvl>
   </w:abstractNum>
-  <w:abstractNum w:abstractNumId="50" w15:restartNumberingAfterBreak="0">
+  <w:abstractNum w:abstractNumId="51" w15:restartNumberingAfterBreak="0">
+    <w:nsid w:val="609B6EF5"/>
+    <w:multiLevelType w:val="hybridMultilevel"/>
+    <w:tmpl w:val="5948B0CA"/>
+    <w:lvl w:ilvl="0" w:tplc="280A000F">
+      <w:start w:val="1"/>
+      <w:numFmt w:val="decimal"/>
+      <w:lvlText w:val="%1."/>
+      <w:lvlJc w:val="left"/>
+      <w:pPr>
+        <w:ind w:left="720" w:hanging="360"/>
+      </w:pPr>
+      <w:rPr>
+        <w:rFonts w:hint="default"/>
+      </w:rPr>
+    </w:lvl>
+    <w:lvl w:ilvl="1" w:tplc="280A0019" w:tentative="1">
+      <w:start w:val="1"/>
+      <w:numFmt w:val="lowerLetter"/>
+      <w:lvlText w:val="%2."/>
+      <w:lvlJc w:val="left"/>
+      <w:pPr>
+        <w:ind w:left="1440" w:hanging="360"/>
+      </w:pPr>
+    </w:lvl>
+    <w:lvl w:ilvl="2" w:tplc="280A001B" w:tentative="1">
+      <w:start w:val="1"/>
+      <w:numFmt w:val="lowerRoman"/>
+      <w:lvlText w:val="%3."/>
+      <w:lvlJc w:val="right"/>
+      <w:pPr>
+        <w:ind w:left="2160" w:hanging="180"/>
+      </w:pPr>
+    </w:lvl>
+    <w:lvl w:ilvl="3" w:tplc="280A000F" w:tentative="1">
+      <w:start w:val="1"/>
+      <w:numFmt w:val="decimal"/>
+      <w:lvlText w:val="%4."/>
+      <w:lvlJc w:val="left"/>
+      <w:pPr>
+        <w:ind w:left="2880" w:hanging="360"/>
+      </w:pPr>
+    </w:lvl>
+    <w:lvl w:ilvl="4" w:tplc="280A0019" w:tentative="1">
+      <w:start w:val="1"/>
+      <w:numFmt w:val="lowerLetter"/>
+      <w:lvlText w:val="%5."/>
+      <w:lvlJc w:val="left"/>
+      <w:pPr>
+        <w:ind w:left="3600" w:hanging="360"/>
+      </w:pPr>
+    </w:lvl>
+    <w:lvl w:ilvl="5" w:tplc="280A001B" w:tentative="1">
+      <w:start w:val="1"/>
+      <w:numFmt w:val="lowerRoman"/>
+      <w:lvlText w:val="%6."/>
+      <w:lvlJc w:val="right"/>
+      <w:pPr>
+        <w:ind w:left="4320" w:hanging="180"/>
+      </w:pPr>
+    </w:lvl>
+    <w:lvl w:ilvl="6" w:tplc="280A000F" w:tentative="1">
+      <w:start w:val="1"/>
+      <w:numFmt w:val="decimal"/>
+      <w:lvlText w:val="%7."/>
+      <w:lvlJc w:val="left"/>
+      <w:pPr>
+        <w:ind w:left="5040" w:hanging="360"/>
+      </w:pPr>
+    </w:lvl>
+    <w:lvl w:ilvl="7" w:tplc="280A0019" w:tentative="1">
+      <w:start w:val="1"/>
+      <w:numFmt w:val="lowerLetter"/>
+      <w:lvlText w:val="%8."/>
+      <w:lvlJc w:val="left"/>
+      <w:pPr>
+        <w:ind w:left="5760" w:hanging="360"/>
+      </w:pPr>
+    </w:lvl>
+    <w:lvl w:ilvl="8" w:tplc="280A001B" w:tentative="1">
+      <w:start w:val="1"/>
+      <w:numFmt w:val="lowerRoman"/>
+      <w:lvlText w:val="%9."/>
+      <w:lvlJc w:val="right"/>
+      <w:pPr>
+        <w:ind w:left="6480" w:hanging="180"/>
+      </w:pPr>
+    </w:lvl>
+  </w:abstractNum>
+  <w:abstractNum w:abstractNumId="52" w15:restartNumberingAfterBreak="0">
     <w:nsid w:val="61582C86"/>
     <w:multiLevelType w:val="hybridMultilevel"/>
     <w:tmpl w:val="859C4976"/>
@@ -18743,7 +20129,7 @@
       </w:rPr>
     </w:lvl>
   </w:abstractNum>
-  <w:abstractNum w:abstractNumId="51" w15:restartNumberingAfterBreak="0">
+  <w:abstractNum w:abstractNumId="53" w15:restartNumberingAfterBreak="0">
     <w:nsid w:val="63E6341F"/>
     <w:multiLevelType w:val="hybridMultilevel"/>
     <w:tmpl w:val="729415AC"/>
@@ -18856,7 +20242,7 @@
       </w:rPr>
     </w:lvl>
   </w:abstractNum>
-  <w:abstractNum w:abstractNumId="52" w15:restartNumberingAfterBreak="0">
+  <w:abstractNum w:abstractNumId="54" w15:restartNumberingAfterBreak="0">
     <w:nsid w:val="64781459"/>
     <w:multiLevelType w:val="hybridMultilevel"/>
     <w:tmpl w:val="9C200610"/>
@@ -18969,7 +20355,7 @@
       </w:rPr>
     </w:lvl>
   </w:abstractNum>
-  <w:abstractNum w:abstractNumId="53" w15:restartNumberingAfterBreak="0">
+  <w:abstractNum w:abstractNumId="55" w15:restartNumberingAfterBreak="0">
     <w:nsid w:val="64AB410A"/>
     <w:multiLevelType w:val="hybridMultilevel"/>
     <w:tmpl w:val="BD08501C"/>
@@ -19082,7 +20468,7 @@
       </w:rPr>
     </w:lvl>
   </w:abstractNum>
-  <w:abstractNum w:abstractNumId="54" w15:restartNumberingAfterBreak="0">
+  <w:abstractNum w:abstractNumId="56" w15:restartNumberingAfterBreak="0">
     <w:nsid w:val="6664485E"/>
     <w:multiLevelType w:val="hybridMultilevel"/>
     <w:tmpl w:val="03F883AE"/>
@@ -19195,7 +20581,7 @@
       </w:rPr>
     </w:lvl>
   </w:abstractNum>
-  <w:abstractNum w:abstractNumId="55" w15:restartNumberingAfterBreak="0">
+  <w:abstractNum w:abstractNumId="57" w15:restartNumberingAfterBreak="0">
     <w:nsid w:val="6925780E"/>
     <w:multiLevelType w:val="hybridMultilevel"/>
     <w:tmpl w:val="FD46F786"/>
@@ -19308,7 +20694,7 @@
       </w:rPr>
     </w:lvl>
   </w:abstractNum>
-  <w:abstractNum w:abstractNumId="56" w15:restartNumberingAfterBreak="0">
+  <w:abstractNum w:abstractNumId="58" w15:restartNumberingAfterBreak="0">
     <w:nsid w:val="69E67206"/>
     <w:multiLevelType w:val="hybridMultilevel"/>
     <w:tmpl w:val="3536CFA6"/>
@@ -19394,7 +20780,7 @@
       </w:pPr>
     </w:lvl>
   </w:abstractNum>
-  <w:abstractNum w:abstractNumId="57" w15:restartNumberingAfterBreak="0">
+  <w:abstractNum w:abstractNumId="59" w15:restartNumberingAfterBreak="0">
     <w:nsid w:val="6A1C72C3"/>
     <w:multiLevelType w:val="multilevel"/>
     <w:tmpl w:val="C8864B78"/>
@@ -19543,7 +20929,7 @@
       </w:rPr>
     </w:lvl>
   </w:abstractNum>
-  <w:abstractNum w:abstractNumId="58" w15:restartNumberingAfterBreak="0">
+  <w:abstractNum w:abstractNumId="60" w15:restartNumberingAfterBreak="0">
     <w:nsid w:val="6A231993"/>
     <w:multiLevelType w:val="hybridMultilevel"/>
     <w:tmpl w:val="B78E4998"/>
@@ -19656,7 +21042,7 @@
       </w:rPr>
     </w:lvl>
   </w:abstractNum>
-  <w:abstractNum w:abstractNumId="59" w15:restartNumberingAfterBreak="0">
+  <w:abstractNum w:abstractNumId="61" w15:restartNumberingAfterBreak="0">
     <w:nsid w:val="71B73F2F"/>
     <w:multiLevelType w:val="hybridMultilevel"/>
     <w:tmpl w:val="6D7E1DA2"/>
@@ -19769,7 +21155,7 @@
       </w:rPr>
     </w:lvl>
   </w:abstractNum>
-  <w:abstractNum w:abstractNumId="60" w15:restartNumberingAfterBreak="0">
+  <w:abstractNum w:abstractNumId="62" w15:restartNumberingAfterBreak="0">
     <w:nsid w:val="75F057FF"/>
     <w:multiLevelType w:val="hybridMultilevel"/>
     <w:tmpl w:val="2970113E"/>
@@ -19882,7 +21268,7 @@
       </w:rPr>
     </w:lvl>
   </w:abstractNum>
-  <w:abstractNum w:abstractNumId="61" w15:restartNumberingAfterBreak="0">
+  <w:abstractNum w:abstractNumId="63" w15:restartNumberingAfterBreak="0">
     <w:nsid w:val="76B31326"/>
     <w:multiLevelType w:val="hybridMultilevel"/>
     <w:tmpl w:val="925EC13E"/>
@@ -19995,7 +21381,7 @@
       </w:rPr>
     </w:lvl>
   </w:abstractNum>
-  <w:abstractNum w:abstractNumId="62" w15:restartNumberingAfterBreak="0">
+  <w:abstractNum w:abstractNumId="64" w15:restartNumberingAfterBreak="0">
     <w:nsid w:val="78535AB6"/>
     <w:multiLevelType w:val="hybridMultilevel"/>
     <w:tmpl w:val="922E91AA"/>
@@ -20108,7 +21494,7 @@
       </w:rPr>
     </w:lvl>
   </w:abstractNum>
-  <w:abstractNum w:abstractNumId="63" w15:restartNumberingAfterBreak="0">
+  <w:abstractNum w:abstractNumId="65" w15:restartNumberingAfterBreak="0">
     <w:nsid w:val="7EEE577C"/>
     <w:multiLevelType w:val="hybridMultilevel"/>
     <w:tmpl w:val="EC4CB8EC"/>
@@ -20222,19 +21608,19 @@
     </w:lvl>
   </w:abstractNum>
   <w:num w:numId="1" w16cid:durableId="689725898">
-    <w:abstractNumId w:val="44"/>
+    <w:abstractNumId w:val="45"/>
   </w:num>
   <w:num w:numId="2" w16cid:durableId="683634923">
     <w:abstractNumId w:val="26"/>
   </w:num>
   <w:num w:numId="3" w16cid:durableId="1679967138">
-    <w:abstractNumId w:val="39"/>
+    <w:abstractNumId w:val="40"/>
   </w:num>
   <w:num w:numId="4" w16cid:durableId="1049496323">
     <w:abstractNumId w:val="12"/>
   </w:num>
   <w:num w:numId="5" w16cid:durableId="942806673">
-    <w:abstractNumId w:val="56"/>
+    <w:abstractNumId w:val="58"/>
   </w:num>
   <w:num w:numId="6" w16cid:durableId="626358312">
     <w:abstractNumId w:val="11"/>
@@ -20252,46 +21638,46 @@
     <w:abstractNumId w:val="30"/>
   </w:num>
   <w:num w:numId="11" w16cid:durableId="1642685895">
-    <w:abstractNumId w:val="41"/>
+    <w:abstractNumId w:val="42"/>
   </w:num>
   <w:num w:numId="12" w16cid:durableId="521360712">
-    <w:abstractNumId w:val="54"/>
+    <w:abstractNumId w:val="56"/>
   </w:num>
   <w:num w:numId="13" w16cid:durableId="1537964149">
-    <w:abstractNumId w:val="60"/>
+    <w:abstractNumId w:val="62"/>
   </w:num>
   <w:num w:numId="14" w16cid:durableId="531384841">
-    <w:abstractNumId w:val="63"/>
+    <w:abstractNumId w:val="65"/>
   </w:num>
   <w:num w:numId="15" w16cid:durableId="217403113">
     <w:abstractNumId w:val="6"/>
   </w:num>
   <w:num w:numId="16" w16cid:durableId="2005236212">
-    <w:abstractNumId w:val="49"/>
+    <w:abstractNumId w:val="50"/>
   </w:num>
   <w:num w:numId="17" w16cid:durableId="1324235647">
     <w:abstractNumId w:val="37"/>
   </w:num>
   <w:num w:numId="18" w16cid:durableId="759982679">
-    <w:abstractNumId w:val="55"/>
+    <w:abstractNumId w:val="57"/>
   </w:num>
   <w:num w:numId="19" w16cid:durableId="1935362740">
     <w:abstractNumId w:val="16"/>
   </w:num>
   <w:num w:numId="20" w16cid:durableId="2127651238">
-    <w:abstractNumId w:val="50"/>
+    <w:abstractNumId w:val="52"/>
   </w:num>
   <w:num w:numId="21" w16cid:durableId="580452980">
-    <w:abstractNumId w:val="40"/>
+    <w:abstractNumId w:val="41"/>
   </w:num>
   <w:num w:numId="22" w16cid:durableId="1071586860">
     <w:abstractNumId w:val="17"/>
   </w:num>
   <w:num w:numId="23" w16cid:durableId="1049184556">
-    <w:abstractNumId w:val="48"/>
+    <w:abstractNumId w:val="49"/>
   </w:num>
   <w:num w:numId="24" w16cid:durableId="573779766">
-    <w:abstractNumId w:val="45"/>
+    <w:abstractNumId w:val="46"/>
   </w:num>
   <w:num w:numId="25" w16cid:durableId="509174918">
     <w:abstractNumId w:val="24"/>
@@ -20312,13 +21698,13 @@
     <w:abstractNumId w:val="4"/>
   </w:num>
   <w:num w:numId="31" w16cid:durableId="2129083558">
-    <w:abstractNumId w:val="52"/>
+    <w:abstractNumId w:val="54"/>
   </w:num>
   <w:num w:numId="32" w16cid:durableId="1709135819">
     <w:abstractNumId w:val="19"/>
   </w:num>
   <w:num w:numId="33" w16cid:durableId="913469109">
-    <w:abstractNumId w:val="61"/>
+    <w:abstractNumId w:val="63"/>
   </w:num>
   <w:num w:numId="34" w16cid:durableId="1471481475">
     <w:abstractNumId w:val="5"/>
@@ -20327,10 +21713,10 @@
     <w:abstractNumId w:val="15"/>
   </w:num>
   <w:num w:numId="36" w16cid:durableId="1434090550">
-    <w:abstractNumId w:val="53"/>
+    <w:abstractNumId w:val="55"/>
   </w:num>
   <w:num w:numId="37" w16cid:durableId="2079748099">
-    <w:abstractNumId w:val="58"/>
+    <w:abstractNumId w:val="60"/>
   </w:num>
   <w:num w:numId="38" w16cid:durableId="1918056458">
     <w:abstractNumId w:val="3"/>
@@ -20342,7 +21728,7 @@
     <w:abstractNumId w:val="21"/>
   </w:num>
   <w:num w:numId="41" w16cid:durableId="2138182662">
-    <w:abstractNumId w:val="43"/>
+    <w:abstractNumId w:val="44"/>
   </w:num>
   <w:num w:numId="42" w16cid:durableId="1905601863">
     <w:abstractNumId w:val="34"/>
@@ -20354,10 +21740,10 @@
     <w:abstractNumId w:val="33"/>
   </w:num>
   <w:num w:numId="45" w16cid:durableId="1384138545">
-    <w:abstractNumId w:val="47"/>
+    <w:abstractNumId w:val="48"/>
   </w:num>
   <w:num w:numId="46" w16cid:durableId="1715425991">
-    <w:abstractNumId w:val="46"/>
+    <w:abstractNumId w:val="47"/>
   </w:num>
   <w:num w:numId="47" w16cid:durableId="950630859">
     <w:abstractNumId w:val="23"/>
@@ -20366,10 +21752,10 @@
     <w:abstractNumId w:val="14"/>
   </w:num>
   <w:num w:numId="49" w16cid:durableId="1373994557">
-    <w:abstractNumId w:val="57"/>
+    <w:abstractNumId w:val="59"/>
   </w:num>
   <w:num w:numId="50" w16cid:durableId="1623420841">
-    <w:abstractNumId w:val="51"/>
+    <w:abstractNumId w:val="53"/>
   </w:num>
   <w:num w:numId="51" w16cid:durableId="555241688">
     <w:abstractNumId w:val="8"/>
@@ -20378,7 +21764,7 @@
     <w:abstractNumId w:val="2"/>
   </w:num>
   <w:num w:numId="53" w16cid:durableId="31272855">
-    <w:abstractNumId w:val="59"/>
+    <w:abstractNumId w:val="61"/>
   </w:num>
   <w:num w:numId="54" w16cid:durableId="1032800041">
     <w:abstractNumId w:val="27"/>
@@ -20390,7 +21776,7 @@
     <w:abstractNumId w:val="1"/>
   </w:num>
   <w:num w:numId="57" w16cid:durableId="1560557387">
-    <w:abstractNumId w:val="62"/>
+    <w:abstractNumId w:val="64"/>
   </w:num>
   <w:num w:numId="58" w16cid:durableId="1567303816">
     <w:abstractNumId w:val="13"/>
@@ -20402,16 +21788,22 @@
     <w:abstractNumId w:val="28"/>
   </w:num>
   <w:num w:numId="61" w16cid:durableId="939139117">
-    <w:abstractNumId w:val="42"/>
+    <w:abstractNumId w:val="43"/>
   </w:num>
   <w:num w:numId="62" w16cid:durableId="1213731372">
-    <w:abstractNumId w:val="38"/>
+    <w:abstractNumId w:val="39"/>
   </w:num>
   <w:num w:numId="63" w16cid:durableId="1868134414">
     <w:abstractNumId w:val="22"/>
   </w:num>
   <w:num w:numId="64" w16cid:durableId="880899474">
     <w:abstractNumId w:val="25"/>
+  </w:num>
+  <w:num w:numId="65" w16cid:durableId="1206986876">
+    <w:abstractNumId w:val="38"/>
+  </w:num>
+  <w:num w:numId="66" w16cid:durableId="1449473481">
+    <w:abstractNumId w:val="51"/>
   </w:num>
 </w:numbering>
 </file>
@@ -21473,6 +22865,19 @@
       </w:tblBorders>
     </w:tblPr>
   </w:style>
+  <w:style w:type="character" w:styleId="CdigoHTML">
+    <w:name w:val="HTML Code"/>
+    <w:basedOn w:val="Fuentedeprrafopredeter"/>
+    <w:uiPriority w:val="99"/>
+    <w:semiHidden/>
+    <w:unhideWhenUsed/>
+    <w:rsid w:val="00A337B2"/>
+    <w:rPr>
+      <w:rFonts w:ascii="Courier New" w:eastAsia="Times New Roman" w:hAnsi="Courier New" w:cs="Courier New"/>
+      <w:sz w:val="20"/>
+      <w:szCs w:val="20"/>
+    </w:rPr>
+  </w:style>
 </w:styles>
 </file>
 

</xml_diff>

<commit_message>
Feat: Mejorar mensajes de éxito/error - Estandarizar RedirectAttributes en ColeccionController, añadir alertas en vistas
</commit_message>
<xml_diff>
--- a/docs/Documentacion_Proyecto/SANTAMARIA_WILDER_DWS1_T3.docx
+++ b/docs/Documentacion_Proyecto/SANTAMARIA_WILDER_DWS1_T3.docx
@@ -7338,15 +7338,7 @@
         <w:jc w:val="both"/>
       </w:pPr>
       <w:r>
-        <w:t xml:space="preserve">Home(Model modelo) — carga la página principal (index) con metadatos de la </w:t>
-      </w:r>
-      <w:proofErr w:type="gramStart"/>
-      <w:r>
-        <w:t>app</w:t>
-      </w:r>
-      <w:proofErr w:type="gramEnd"/>
-      <w:r>
-        <w:t>.</w:t>
+        <w:t>Home(Model modelo) — carga la página principal (index) con metadatos de la app.</w:t>
       </w:r>
     </w:p>
     <w:p>
@@ -8046,7 +8038,7 @@
           <w:szCs w:val="28"/>
           <w:u w:val="single"/>
         </w:rPr>
-        <w:t>Interfaces</w:t>
+        <w:t>Prototipos para Interfaces</w:t>
       </w:r>
       <w:r>
         <w:rPr>
@@ -8079,6 +8071,9 @@
         <w:t xml:space="preserve"> </w:t>
       </w:r>
       <w:r>
+        <w:rPr>
+          <w:noProof/>
+        </w:rPr>
         <w:drawing>
           <wp:inline distT="0" distB="0" distL="0" distR="0" wp14:anchorId="1D0166EC" wp14:editId="6E1FAC15">
             <wp:extent cx="5579745" cy="2473960"/>
@@ -8145,6 +8140,9 @@
         <w:pStyle w:val="Prrafodelista"/>
       </w:pPr>
       <w:r>
+        <w:rPr>
+          <w:noProof/>
+        </w:rPr>
         <w:drawing>
           <wp:inline distT="0" distB="0" distL="0" distR="0" wp14:anchorId="561CBE1B" wp14:editId="2699AB31">
             <wp:extent cx="5579745" cy="2473325"/>
@@ -8210,6 +8208,9 @@
         <w:t xml:space="preserve"> </w:t>
       </w:r>
       <w:r>
+        <w:rPr>
+          <w:noProof/>
+        </w:rPr>
         <w:drawing>
           <wp:inline distT="0" distB="0" distL="0" distR="0" wp14:anchorId="64E794A8" wp14:editId="0996F563">
             <wp:extent cx="5579745" cy="2485390"/>
@@ -8272,6 +8273,7 @@
       <w:bookmarkEnd w:id="29"/>
       <w:r>
         <w:rPr>
+          <w:noProof/>
           <w:sz w:val="20"/>
           <w:szCs w:val="20"/>
         </w:rPr>
@@ -8343,6 +8345,9 @@
         <w:br/>
       </w:r>
       <w:r>
+        <w:rPr>
+          <w:noProof/>
+        </w:rPr>
         <w:drawing>
           <wp:inline distT="0" distB="0" distL="0" distR="0" wp14:anchorId="6DAC5C5E" wp14:editId="3E4C5ABC">
             <wp:extent cx="5579745" cy="2533015"/>
@@ -8408,6 +8413,7 @@
       </w:r>
       <w:r>
         <w:rPr>
+          <w:noProof/>
           <w:u w:val="single"/>
         </w:rPr>
         <w:drawing>
@@ -8464,6 +8470,9 @@
         <w:t xml:space="preserve"> </w:t>
       </w:r>
       <w:r>
+        <w:rPr>
+          <w:noProof/>
+        </w:rPr>
         <w:drawing>
           <wp:inline distT="0" distB="0" distL="0" distR="0" wp14:anchorId="6CDF12F2" wp14:editId="2E58C181">
             <wp:extent cx="5579745" cy="2555875"/>
@@ -8520,6 +8529,9 @@
         <w:t xml:space="preserve"> </w:t>
       </w:r>
       <w:r>
+        <w:rPr>
+          <w:noProof/>
+        </w:rPr>
         <w:drawing>
           <wp:inline distT="0" distB="0" distL="0" distR="0" wp14:anchorId="09D26CC7" wp14:editId="1F4522D9">
             <wp:extent cx="5579745" cy="2492375"/>
@@ -8573,6 +8585,9 @@
         <w:ind w:left="360"/>
       </w:pPr>
       <w:r>
+        <w:rPr>
+          <w:noProof/>
+        </w:rPr>
         <w:lastRenderedPageBreak/>
         <w:drawing>
           <wp:inline distT="0" distB="0" distL="0" distR="0" wp14:anchorId="64F68118" wp14:editId="40CF1C24">
@@ -8633,6 +8648,9 @@
         <w:br/>
       </w:r>
       <w:r>
+        <w:rPr>
+          <w:noProof/>
+        </w:rPr>
         <w:drawing>
           <wp:inline distT="0" distB="0" distL="0" distR="0" wp14:anchorId="28AECE9F" wp14:editId="0F8435D5">
             <wp:extent cx="5579745" cy="2501265"/>
@@ -8712,23 +8730,7 @@
         <w:t>Versión de Java:</w:t>
       </w:r>
       <w:r>
-        <w:t> Java 17 (JDK 17) — usar una distribución compatible (</w:t>
-      </w:r>
-      <w:proofErr w:type="spellStart"/>
-      <w:r>
-        <w:t>Adoptium</w:t>
-      </w:r>
-      <w:proofErr w:type="spellEnd"/>
-      <w:r>
-        <w:t xml:space="preserve">, Oracle, Amazon </w:t>
-      </w:r>
-      <w:proofErr w:type="spellStart"/>
-      <w:r>
-        <w:t>Corretto</w:t>
-      </w:r>
-      <w:proofErr w:type="spellEnd"/>
-      <w:r>
-        <w:t>, etc.).</w:t>
+        <w:t> Java 17 (JDK 17) — usar una distribución compatible (Adoptium, Oracle, Amazon Corretto, etc.).</w:t>
       </w:r>
     </w:p>
     <w:p>
@@ -8763,19 +8765,9 @@
       <w:r>
         <w:t xml:space="preserve"> </w:t>
       </w:r>
-      <w:proofErr w:type="spellStart"/>
-      <w:r>
-        <w:t>mvn</w:t>
-      </w:r>
-      <w:proofErr w:type="spellEnd"/>
-      <w:r>
-        <w:t xml:space="preserve"> </w:t>
-      </w:r>
-      <w:proofErr w:type="spellStart"/>
-      <w:r>
-        <w:t>spring-boot:run</w:t>
-      </w:r>
-      <w:proofErr w:type="spellEnd"/>
+      <w:r>
+        <w:t>mvn spring-boot:run</w:t>
+      </w:r>
     </w:p>
     <w:p>
       <w:pPr>
@@ -8811,64 +8803,14 @@
           <w:bCs/>
         </w:rPr>
       </w:pPr>
-      <w:proofErr w:type="spellStart"/>
       <w:r>
         <w:rPr>
           <w:b/>
           <w:bCs/>
         </w:rPr>
         <w:lastRenderedPageBreak/>
-        <w:t>mvn</w:t>
-      </w:r>
-      <w:proofErr w:type="spellEnd"/>
-      <w:r>
-        <w:rPr>
-          <w:b/>
-          <w:bCs/>
-        </w:rPr>
-        <w:t xml:space="preserve"> </w:t>
-      </w:r>
-      <w:proofErr w:type="spellStart"/>
-      <w:r>
-        <w:rPr>
-          <w:b/>
-          <w:bCs/>
-        </w:rPr>
-        <w:t>clean</w:t>
-      </w:r>
-      <w:proofErr w:type="spellEnd"/>
-      <w:r>
-        <w:rPr>
-          <w:b/>
-          <w:bCs/>
-        </w:rPr>
-        <w:t xml:space="preserve"> </w:t>
-      </w:r>
-      <w:proofErr w:type="spellStart"/>
-      <w:r>
-        <w:rPr>
-          <w:b/>
-          <w:bCs/>
-        </w:rPr>
-        <w:t>package</w:t>
-      </w:r>
-      <w:proofErr w:type="spellEnd"/>
-      <w:r>
-        <w:rPr>
-          <w:b/>
-          <w:bCs/>
-        </w:rPr>
-        <w:t xml:space="preserve"> -</w:t>
-      </w:r>
-      <w:proofErr w:type="spellStart"/>
-      <w:r>
-        <w:rPr>
-          <w:b/>
-          <w:bCs/>
-        </w:rPr>
-        <w:t>DskipTests</w:t>
-      </w:r>
-      <w:proofErr w:type="spellEnd"/>
+        <w:t>mvn clean package -DskipTests</w:t>
+      </w:r>
     </w:p>
     <w:p>
       <w:pPr>
@@ -8888,65 +8830,24 @@
           <w:b/>
           <w:bCs/>
         </w:rPr>
-        <w:t>java -</w:t>
-      </w:r>
-      <w:proofErr w:type="spellStart"/>
-      <w:r>
-        <w:rPr>
-          <w:b/>
-          <w:bCs/>
-        </w:rPr>
-        <w:t>jar</w:t>
-      </w:r>
-      <w:proofErr w:type="spellEnd"/>
-      <w:r>
-        <w:rPr>
-          <w:b/>
-          <w:bCs/>
-        </w:rPr>
-        <w:t xml:space="preserve"> target/*.</w:t>
-      </w:r>
-      <w:proofErr w:type="spellStart"/>
-      <w:r>
-        <w:rPr>
-          <w:b/>
-          <w:bCs/>
-        </w:rPr>
-        <w:t>jar</w:t>
-      </w:r>
-      <w:proofErr w:type="spellEnd"/>
-    </w:p>
-    <w:p>
-      <w:pPr>
-        <w:spacing w:line="360" w:lineRule="auto"/>
-        <w:jc w:val="both"/>
-        <w:rPr>
-          <w:b/>
-          <w:bCs/>
-        </w:rPr>
-      </w:pPr>
-      <w:r>
-        <w:rPr>
-          <w:b/>
-          <w:bCs/>
-        </w:rPr>
-        <w:t>Ruta inicial del sistema (</w:t>
-      </w:r>
-      <w:proofErr w:type="spellStart"/>
-      <w:r>
-        <w:rPr>
-          <w:b/>
-          <w:bCs/>
-        </w:rPr>
-        <w:t>URLs</w:t>
-      </w:r>
-      <w:proofErr w:type="spellEnd"/>
-      <w:r>
-        <w:rPr>
-          <w:b/>
-          <w:bCs/>
-        </w:rPr>
-        <w:t xml:space="preserve"> de entrada):</w:t>
+        <w:t>java -jar target/*.jar</w:t>
+      </w:r>
+    </w:p>
+    <w:p>
+      <w:pPr>
+        <w:spacing w:line="360" w:lineRule="auto"/>
+        <w:jc w:val="both"/>
+        <w:rPr>
+          <w:b/>
+          <w:bCs/>
+        </w:rPr>
+      </w:pPr>
+      <w:r>
+        <w:rPr>
+          <w:b/>
+          <w:bCs/>
+        </w:rPr>
+        <w:t>Ruta inicial del sistema (URLs de entrada):</w:t>
       </w:r>
     </w:p>
     <w:p>
@@ -9103,71 +9004,7 @@
           <w:b/>
           <w:bCs/>
         </w:rPr>
-        <w:t>Asegúrate de que la base de datos esté en ejecución y que las propiedades en </w:t>
-      </w:r>
-      <w:proofErr w:type="spellStart"/>
-      <w:r>
-        <w:rPr>
-          <w:b/>
-          <w:bCs/>
-        </w:rPr>
-        <w:t>src</w:t>
-      </w:r>
-      <w:proofErr w:type="spellEnd"/>
-      <w:r>
-        <w:rPr>
-          <w:b/>
-          <w:bCs/>
-        </w:rPr>
-        <w:t>/</w:t>
-      </w:r>
-      <w:proofErr w:type="spellStart"/>
-      <w:r>
-        <w:rPr>
-          <w:b/>
-          <w:bCs/>
-        </w:rPr>
-        <w:t>main</w:t>
-      </w:r>
-      <w:proofErr w:type="spellEnd"/>
-      <w:r>
-        <w:rPr>
-          <w:b/>
-          <w:bCs/>
-        </w:rPr>
-        <w:t>/</w:t>
-      </w:r>
-      <w:proofErr w:type="spellStart"/>
-      <w:r>
-        <w:rPr>
-          <w:b/>
-          <w:bCs/>
-        </w:rPr>
-        <w:t>resources</w:t>
-      </w:r>
-      <w:proofErr w:type="spellEnd"/>
-      <w:r>
-        <w:rPr>
-          <w:b/>
-          <w:bCs/>
-        </w:rPr>
-        <w:t>/</w:t>
-      </w:r>
-      <w:proofErr w:type="spellStart"/>
-      <w:r>
-        <w:rPr>
-          <w:b/>
-          <w:bCs/>
-        </w:rPr>
-        <w:t>application.properties</w:t>
-      </w:r>
-      <w:proofErr w:type="spellEnd"/>
-      <w:r>
-        <w:rPr>
-          <w:b/>
-          <w:bCs/>
-        </w:rPr>
-        <w:t> (URL, usuario, contraseña) estén correctas antes de ejecutar.</w:t>
+        <w:t>Asegúrate de que la base de datos esté en ejecución y que las propiedades en src/main/resources/application.properties (URL, usuario, contraseña) estén correctas antes de ejecutar.</w:t>
       </w:r>
     </w:p>
     <w:p>
@@ -9188,23 +9025,7 @@
           <w:b/>
           <w:bCs/>
         </w:rPr>
-        <w:t xml:space="preserve">Si ejecutas desde un IDE (IntelliJ/Eclipse/VS </w:t>
-      </w:r>
-      <w:proofErr w:type="spellStart"/>
-      <w:r>
-        <w:rPr>
-          <w:b/>
-          <w:bCs/>
-        </w:rPr>
-        <w:t>Code</w:t>
-      </w:r>
-      <w:proofErr w:type="spellEnd"/>
-      <w:r>
-        <w:rPr>
-          <w:b/>
-          <w:bCs/>
-        </w:rPr>
-        <w:t>), configura el SDK/JDK a Java 17 y ejecuta la clase principal com.idat.tienda.Continua3.Continua3Application.</w:t>
+        <w:t>Si ejecutas desde un IDE (IntelliJ/Eclipse/VS Code), configura el SDK/JDK a Java 17 y ejecuta la clase principal com.idat.tienda.Continua3.Continua3Application.</w:t>
       </w:r>
     </w:p>
     <w:p>
@@ -9225,55 +9046,7 @@
           <w:b/>
           <w:bCs/>
         </w:rPr>
-        <w:t>Si el JAR no aparece en </w:t>
-      </w:r>
-      <w:proofErr w:type="gramStart"/>
-      <w:r>
-        <w:rPr>
-          <w:b/>
-          <w:bCs/>
-        </w:rPr>
-        <w:t>target</w:t>
-      </w:r>
-      <w:proofErr w:type="gramEnd"/>
-      <w:r>
-        <w:rPr>
-          <w:b/>
-          <w:bCs/>
-        </w:rPr>
-        <w:t>/ después de </w:t>
-      </w:r>
-      <w:proofErr w:type="spellStart"/>
-      <w:r>
-        <w:rPr>
-          <w:b/>
-          <w:bCs/>
-        </w:rPr>
-        <w:t>mvn</w:t>
-      </w:r>
-      <w:proofErr w:type="spellEnd"/>
-      <w:r>
-        <w:rPr>
-          <w:b/>
-          <w:bCs/>
-        </w:rPr>
-        <w:t xml:space="preserve"> </w:t>
-      </w:r>
-      <w:proofErr w:type="spellStart"/>
-      <w:r>
-        <w:rPr>
-          <w:b/>
-          <w:bCs/>
-        </w:rPr>
-        <w:t>package</w:t>
-      </w:r>
-      <w:proofErr w:type="spellEnd"/>
-      <w:r>
-        <w:rPr>
-          <w:b/>
-          <w:bCs/>
-        </w:rPr>
-        <w:t>, revisa la salida de Maven por errores de compilación.</w:t>
+        <w:t>Si el JAR no aparece en target/ después de mvn package, revisa la salida de Maven por errores de compilación.</w:t>
       </w:r>
     </w:p>
     <w:p>
@@ -10188,16 +9961,8 @@
         <w:rPr>
           <w:lang w:val="en-US"/>
         </w:rPr>
-        <w:t> spring-boot-starter-</w:t>
-      </w:r>
-      <w:proofErr w:type="gramStart"/>
-      <w:r>
-        <w:rPr>
-          <w:lang w:val="en-US"/>
-        </w:rPr>
-        <w:t>web</w:t>
-      </w:r>
-      <w:proofErr w:type="gramEnd"/>
+        <w:t> spring-boot-starter-web</w:t>
+      </w:r>
     </w:p>
     <w:p>
       <w:pPr>
@@ -10211,56 +9976,20 @@
           <w:lang w:val="en-US"/>
         </w:rPr>
       </w:pPr>
-      <w:proofErr w:type="spellStart"/>
       <w:r>
         <w:rPr>
           <w:b/>
           <w:bCs/>
           <w:lang w:val="en-US"/>
         </w:rPr>
-        <w:t>Plantillas</w:t>
-      </w:r>
-      <w:proofErr w:type="spellEnd"/>
-      <w:r>
-        <w:rPr>
-          <w:b/>
-          <w:bCs/>
+        <w:t>Plantillas Thymeleaf:</w:t>
+      </w:r>
+      <w:r>
+        <w:rPr>
           <w:lang w:val="en-US"/>
         </w:rPr>
-        <w:t xml:space="preserve"> </w:t>
-      </w:r>
-      <w:proofErr w:type="spellStart"/>
-      <w:r>
-        <w:rPr>
-          <w:b/>
-          <w:bCs/>
-          <w:lang w:val="en-US"/>
-        </w:rPr>
-        <w:t>Thymeleaf</w:t>
-      </w:r>
-      <w:proofErr w:type="spellEnd"/>
-      <w:r>
-        <w:rPr>
-          <w:b/>
-          <w:bCs/>
-          <w:lang w:val="en-US"/>
-        </w:rPr>
-        <w:t>:</w:t>
-      </w:r>
-      <w:r>
-        <w:rPr>
-          <w:lang w:val="en-US"/>
-        </w:rPr>
-        <w:t> spring-boot-starter-</w:t>
-      </w:r>
-      <w:proofErr w:type="spellStart"/>
-      <w:r>
-        <w:rPr>
-          <w:lang w:val="en-US"/>
-        </w:rPr>
-        <w:t>thymeleaf</w:t>
-      </w:r>
-      <w:proofErr w:type="spellEnd"/>
+        <w:t> spring-boot-starter-thymeleaf</w:t>
+      </w:r>
     </w:p>
     <w:p>
       <w:pPr>
@@ -10286,16 +10015,8 @@
         <w:rPr>
           <w:lang w:val="en-US"/>
         </w:rPr>
-        <w:t> spring-boot-starter-data-</w:t>
-      </w:r>
-      <w:proofErr w:type="spellStart"/>
-      <w:r>
-        <w:rPr>
-          <w:lang w:val="en-US"/>
-        </w:rPr>
-        <w:t>jpa</w:t>
-      </w:r>
-      <w:proofErr w:type="spellEnd"/>
+        <w:t> spring-boot-starter-data-jpa</w:t>
+      </w:r>
     </w:p>
     <w:p>
       <w:pPr>
@@ -10314,29 +10035,8 @@
         <w:t>Validación (si aún no está):</w:t>
       </w:r>
       <w:r>
-        <w:t> </w:t>
-      </w:r>
-      <w:proofErr w:type="spellStart"/>
-      <w:r>
-        <w:t>spring</w:t>
-      </w:r>
-      <w:proofErr w:type="spellEnd"/>
-      <w:r>
-        <w:t>-</w:t>
-      </w:r>
-      <w:proofErr w:type="spellStart"/>
-      <w:r>
-        <w:t>boot</w:t>
-      </w:r>
-      <w:proofErr w:type="spellEnd"/>
-      <w:r>
-        <w:t>-starter-</w:t>
-      </w:r>
-      <w:proofErr w:type="spellStart"/>
-      <w:r>
-        <w:t>validation</w:t>
-      </w:r>
-      <w:proofErr w:type="spellEnd"/>
+        <w:t> spring-boot-starter-validation</w:t>
+      </w:r>
     </w:p>
     <w:p>
       <w:pPr>
@@ -10352,23 +10052,7 @@
           <w:b/>
           <w:bCs/>
         </w:rPr>
-        <w:t>H2 (para desarrollo/</w:t>
-      </w:r>
-      <w:proofErr w:type="spellStart"/>
-      <w:r>
-        <w:rPr>
-          <w:b/>
-          <w:bCs/>
-        </w:rPr>
-        <w:t>in-memory</w:t>
-      </w:r>
-      <w:proofErr w:type="spellEnd"/>
-      <w:r>
-        <w:rPr>
-          <w:b/>
-          <w:bCs/>
-        </w:rPr>
-        <w:t>):</w:t>
+        <w:t>H2 (para desarrollo/in-memory):</w:t>
       </w:r>
       <w:r>
         <w:t> com.h2database:h2</w:t>
@@ -10388,23 +10072,7 @@
           <w:b/>
           <w:bCs/>
         </w:rPr>
-        <w:t xml:space="preserve">MySQL </w:t>
-      </w:r>
-      <w:proofErr w:type="gramStart"/>
-      <w:r>
-        <w:rPr>
-          <w:b/>
-          <w:bCs/>
-        </w:rPr>
-        <w:t>driver</w:t>
-      </w:r>
-      <w:proofErr w:type="gramEnd"/>
-      <w:r>
-        <w:rPr>
-          <w:b/>
-          <w:bCs/>
-        </w:rPr>
-        <w:t xml:space="preserve"> (para producción/local con MySQL):</w:t>
+        <w:t>MySQL driver (para producción/local con MySQL):</w:t>
       </w:r>
       <w:r>
         <w:t> mysql:mysql-connector-java (o com.mysql:mysql-connector-j según repositorio)</w:t>
@@ -10428,13 +10096,8 @@
         <w:t>Lombok (opcional, si el proyecto lo usa):</w:t>
       </w:r>
       <w:r>
-        <w:t> </w:t>
-      </w:r>
-      <w:proofErr w:type="spellStart"/>
-      <w:r>
-        <w:t>org.projectlombok:lombok</w:t>
-      </w:r>
-      <w:proofErr w:type="spellEnd"/>
+        <w:t> org.projectlombok:lombok</w:t>
+      </w:r>
     </w:p>
     <w:p>
       <w:pPr>
@@ -10454,105 +10117,107 @@
           <w:bCs/>
           <w:lang w:val="en-US"/>
         </w:rPr>
-        <w:t xml:space="preserve">Spring Boot </w:t>
-      </w:r>
-      <w:proofErr w:type="spellStart"/>
-      <w:r>
-        <w:rPr>
-          <w:b/>
-          <w:bCs/>
+        <w:t>Spring Boot DevTools (opcional, desarrollo):</w:t>
+      </w:r>
+      <w:r>
+        <w:rPr>
           <w:lang w:val="en-US"/>
         </w:rPr>
-        <w:t>DevTools</w:t>
-      </w:r>
-      <w:proofErr w:type="spellEnd"/>
-      <w:r>
-        <w:rPr>
-          <w:b/>
-          <w:bCs/>
+        <w:t> org.springframework.boot:spring-boot-devtools</w:t>
+      </w:r>
+    </w:p>
+    <w:p>
+      <w:pPr>
+        <w:pStyle w:val="Ttulo2"/>
+      </w:pPr>
+      <w:r>
+        <w:t>Archivo pom.xml (Dependencies):</w:t>
+      </w:r>
+    </w:p>
+    <w:p>
+      <w:pPr>
+        <w:spacing w:line="276" w:lineRule="auto"/>
+      </w:pPr>
+      <w:r>
+        <w:t>&lt;dependencies&gt;</w:t>
+      </w:r>
+    </w:p>
+    <w:p>
+      <w:pPr>
+        <w:spacing w:line="276" w:lineRule="auto"/>
+        <w:rPr>
           <w:lang w:val="en-US"/>
         </w:rPr>
-        <w:t xml:space="preserve"> (</w:t>
-      </w:r>
-      <w:proofErr w:type="spellStart"/>
-      <w:r>
-        <w:rPr>
-          <w:b/>
-          <w:bCs/>
+      </w:pPr>
+      <w:r>
+        <w:rPr>
           <w:lang w:val="en-US"/>
         </w:rPr>
-        <w:t>opcional</w:t>
-      </w:r>
-      <w:proofErr w:type="spellEnd"/>
-      <w:r>
-        <w:rPr>
-          <w:b/>
-          <w:bCs/>
+        <w:t>&lt;dependency&gt;</w:t>
+      </w:r>
+    </w:p>
+    <w:p>
+      <w:pPr>
+        <w:spacing w:line="276" w:lineRule="auto"/>
+        <w:rPr>
           <w:lang w:val="en-US"/>
         </w:rPr>
-        <w:t xml:space="preserve">, </w:t>
-      </w:r>
-      <w:proofErr w:type="spellStart"/>
-      <w:r>
-        <w:rPr>
-          <w:b/>
-          <w:bCs/>
+      </w:pPr>
+      <w:r>
+        <w:rPr>
           <w:lang w:val="en-US"/>
         </w:rPr>
-        <w:t>desarrollo</w:t>
-      </w:r>
-      <w:proofErr w:type="spellEnd"/>
-      <w:r>
-        <w:rPr>
-          <w:b/>
-          <w:bCs/>
+        <w:t>&lt;groupId&gt;org.springframework.boot&lt;/groupId&gt;</w:t>
+      </w:r>
+    </w:p>
+    <w:p>
+      <w:pPr>
+        <w:spacing w:line="276" w:lineRule="auto"/>
+        <w:rPr>
           <w:lang w:val="en-US"/>
         </w:rPr>
-        <w:t>):</w:t>
-      </w:r>
+      </w:pPr>
       <w:r>
         <w:rPr>
           <w:lang w:val="en-US"/>
         </w:rPr>
-        <w:t> </w:t>
-      </w:r>
-      <w:proofErr w:type="spellStart"/>
-      <w:r>
+        <w:t>&lt;artifactId&gt;spring-boot-starter-web&lt;/artifactId&gt;</w:t>
+      </w:r>
+    </w:p>
+    <w:p>
+      <w:pPr>
+        <w:spacing w:line="276" w:lineRule="auto"/>
         <w:rPr>
           <w:lang w:val="en-US"/>
         </w:rPr>
-        <w:t>org.springframework.boot:spring-boot-</w:t>
-      </w:r>
-      <w:proofErr w:type="gramStart"/>
+      </w:pPr>
       <w:r>
         <w:rPr>
           <w:lang w:val="en-US"/>
         </w:rPr>
-        <w:t>devtools</w:t>
-      </w:r>
-      <w:proofErr w:type="spellEnd"/>
-      <w:proofErr w:type="gramEnd"/>
-    </w:p>
-    <w:p>
-      <w:pPr>
-        <w:pStyle w:val="Ttulo2"/>
+        <w:t>&lt;/dependency&gt;</w:t>
+      </w:r>
+    </w:p>
+    <w:p>
+      <w:pPr>
+        <w:spacing w:line="276" w:lineRule="auto"/>
         <w:rPr>
           <w:lang w:val="en-US"/>
         </w:rPr>
       </w:pPr>
-      <w:proofErr w:type="spellStart"/>
-      <w:r>
+    </w:p>
+    <w:p>
+      <w:pPr>
+        <w:spacing w:line="276" w:lineRule="auto"/>
         <w:rPr>
           <w:lang w:val="en-US"/>
         </w:rPr>
-        <w:t>Archivo</w:t>
-      </w:r>
-      <w:proofErr w:type="spellEnd"/>
+      </w:pPr>
       <w:r>
         <w:rPr>
           <w:lang w:val="en-US"/>
         </w:rPr>
-        <w:t xml:space="preserve"> pom.xml (Dependencies):</w:t>
+        <w:t>&lt;dependency&gt;</w:t>
       </w:r>
     </w:p>
     <w:p>
@@ -10566,7 +10231,7 @@
         <w:rPr>
           <w:lang w:val="en-US"/>
         </w:rPr>
-        <w:t>&lt;dependencies&gt;</w:t>
+        <w:t>&lt;groupId&gt;org.springframework.boot&lt;/groupId&gt;</w:t>
       </w:r>
     </w:p>
     <w:p>
@@ -10580,6 +10245,42 @@
         <w:rPr>
           <w:lang w:val="en-US"/>
         </w:rPr>
+        <w:t>&lt;artifactId&gt;spring-boot-starter-thymeleaf&lt;/artifactId&gt;</w:t>
+      </w:r>
+    </w:p>
+    <w:p>
+      <w:pPr>
+        <w:spacing w:line="276" w:lineRule="auto"/>
+        <w:rPr>
+          <w:lang w:val="en-US"/>
+        </w:rPr>
+      </w:pPr>
+      <w:r>
+        <w:rPr>
+          <w:lang w:val="en-US"/>
+        </w:rPr>
+        <w:t>&lt;/dependency&gt;</w:t>
+      </w:r>
+    </w:p>
+    <w:p>
+      <w:pPr>
+        <w:spacing w:line="276" w:lineRule="auto"/>
+        <w:rPr>
+          <w:lang w:val="en-US"/>
+        </w:rPr>
+      </w:pPr>
+    </w:p>
+    <w:p>
+      <w:pPr>
+        <w:spacing w:line="276" w:lineRule="auto"/>
+        <w:rPr>
+          <w:lang w:val="en-US"/>
+        </w:rPr>
+      </w:pPr>
+      <w:r>
+        <w:rPr>
+          <w:lang w:val="en-US"/>
+        </w:rPr>
         <w:t>&lt;dependency&gt;</w:t>
       </w:r>
     </w:p>
@@ -10594,49 +10295,57 @@
         <w:rPr>
           <w:lang w:val="en-US"/>
         </w:rPr>
-        <w:t>&lt;</w:t>
-      </w:r>
-      <w:proofErr w:type="spellStart"/>
-      <w:r>
+        <w:t>&lt;groupId&gt;org.springframework.boot&lt;/groupId&gt;</w:t>
+      </w:r>
+    </w:p>
+    <w:p>
+      <w:pPr>
+        <w:spacing w:line="276" w:lineRule="auto"/>
         <w:rPr>
           <w:lang w:val="en-US"/>
         </w:rPr>
-        <w:t>groupId</w:t>
-      </w:r>
-      <w:proofErr w:type="spellEnd"/>
+      </w:pPr>
       <w:r>
         <w:rPr>
           <w:lang w:val="en-US"/>
         </w:rPr>
-        <w:t>&gt;</w:t>
-      </w:r>
-      <w:proofErr w:type="spellStart"/>
-      <w:r>
+        <w:t>&lt;artifactId&gt;spring-boot-starter-data-jpa&lt;/artifactId&gt;</w:t>
+      </w:r>
+    </w:p>
+    <w:p>
+      <w:pPr>
+        <w:spacing w:line="276" w:lineRule="auto"/>
         <w:rPr>
           <w:lang w:val="en-US"/>
         </w:rPr>
-        <w:t>org.springframework.boot</w:t>
-      </w:r>
-      <w:proofErr w:type="spellEnd"/>
+      </w:pPr>
       <w:r>
         <w:rPr>
           <w:lang w:val="en-US"/>
         </w:rPr>
-        <w:t>&lt;/</w:t>
-      </w:r>
-      <w:proofErr w:type="spellStart"/>
-      <w:r>
+        <w:t>&lt;/dependency&gt;</w:t>
+      </w:r>
+    </w:p>
+    <w:p>
+      <w:pPr>
+        <w:spacing w:line="276" w:lineRule="auto"/>
         <w:rPr>
           <w:lang w:val="en-US"/>
         </w:rPr>
-        <w:t>groupId</w:t>
-      </w:r>
-      <w:proofErr w:type="spellEnd"/>
-      <w:r>
+      </w:pPr>
+    </w:p>
+    <w:p>
+      <w:pPr>
+        <w:spacing w:line="276" w:lineRule="auto"/>
         <w:rPr>
           <w:lang w:val="en-US"/>
         </w:rPr>
-        <w:t>&gt;</w:t>
+      </w:pPr>
+      <w:r>
+        <w:rPr>
+          <w:lang w:val="en-US"/>
+        </w:rPr>
+        <w:t>&lt;dependency&gt;</w:t>
       </w:r>
     </w:p>
     <w:p>
@@ -10650,35 +10359,64 @@
         <w:rPr>
           <w:lang w:val="en-US"/>
         </w:rPr>
-        <w:t>&lt;</w:t>
-      </w:r>
-      <w:proofErr w:type="spellStart"/>
-      <w:r>
+        <w:t>&lt;groupId&gt;org.springframework.boot&lt;/groupId&gt;</w:t>
+      </w:r>
+    </w:p>
+    <w:p>
+      <w:pPr>
+        <w:spacing w:line="276" w:lineRule="auto"/>
         <w:rPr>
           <w:lang w:val="en-US"/>
         </w:rPr>
-        <w:t>artifactId</w:t>
-      </w:r>
-      <w:proofErr w:type="spellEnd"/>
+      </w:pPr>
       <w:r>
         <w:rPr>
           <w:lang w:val="en-US"/>
         </w:rPr>
-        <w:t>&gt;spring-boot-starter-web&lt;/</w:t>
-      </w:r>
-      <w:proofErr w:type="spellStart"/>
-      <w:r>
+        <w:t>&lt;artifactId&gt;spring-boot-starter-validation&lt;/artifactId&gt;</w:t>
+      </w:r>
+    </w:p>
+    <w:p>
+      <w:pPr>
+        <w:spacing w:line="276" w:lineRule="auto"/>
+      </w:pPr>
+      <w:r>
+        <w:t>&lt;/dependency&gt;</w:t>
+      </w:r>
+    </w:p>
+    <w:p>
+      <w:pPr>
+        <w:spacing w:line="276" w:lineRule="auto"/>
+      </w:pPr>
+    </w:p>
+    <w:p>
+      <w:pPr>
+        <w:spacing w:line="276" w:lineRule="auto"/>
+      </w:pPr>
+      <w:r>
+        <w:t>&lt;!-- H2 para desarrollo --&gt;</w:t>
+      </w:r>
+    </w:p>
+    <w:p>
+      <w:pPr>
+        <w:spacing w:line="276" w:lineRule="auto"/>
+      </w:pPr>
+      <w:r>
+        <w:t>&lt;dependency&gt;</w:t>
+      </w:r>
+    </w:p>
+    <w:p>
+      <w:pPr>
+        <w:spacing w:line="276" w:lineRule="auto"/>
         <w:rPr>
           <w:lang w:val="en-US"/>
         </w:rPr>
-        <w:t>artifactId</w:t>
-      </w:r>
-      <w:proofErr w:type="spellEnd"/>
+      </w:pPr>
       <w:r>
         <w:rPr>
           <w:lang w:val="en-US"/>
         </w:rPr>
-        <w:t>&gt;</w:t>
+        <w:t>&lt;groupId&gt;com.h2database&lt;/groupId&gt;</w:t>
       </w:r>
     </w:p>
     <w:p>
@@ -10692,550 +10430,7 @@
         <w:rPr>
           <w:lang w:val="en-US"/>
         </w:rPr>
-        <w:t>&lt;/dependency&gt;</w:t>
-      </w:r>
-    </w:p>
-    <w:p>
-      <w:pPr>
-        <w:spacing w:line="276" w:lineRule="auto"/>
-        <w:rPr>
-          <w:lang w:val="en-US"/>
-        </w:rPr>
-      </w:pPr>
-    </w:p>
-    <w:p>
-      <w:pPr>
-        <w:spacing w:line="276" w:lineRule="auto"/>
-        <w:rPr>
-          <w:lang w:val="en-US"/>
-        </w:rPr>
-      </w:pPr>
-      <w:r>
-        <w:rPr>
-          <w:lang w:val="en-US"/>
-        </w:rPr>
-        <w:t>&lt;dependency&gt;</w:t>
-      </w:r>
-    </w:p>
-    <w:p>
-      <w:pPr>
-        <w:spacing w:line="276" w:lineRule="auto"/>
-        <w:rPr>
-          <w:lang w:val="en-US"/>
-        </w:rPr>
-      </w:pPr>
-      <w:r>
-        <w:rPr>
-          <w:lang w:val="en-US"/>
-        </w:rPr>
-        <w:t>&lt;</w:t>
-      </w:r>
-      <w:proofErr w:type="spellStart"/>
-      <w:r>
-        <w:rPr>
-          <w:lang w:val="en-US"/>
-        </w:rPr>
-        <w:t>groupId</w:t>
-      </w:r>
-      <w:proofErr w:type="spellEnd"/>
-      <w:r>
-        <w:rPr>
-          <w:lang w:val="en-US"/>
-        </w:rPr>
-        <w:t>&gt;</w:t>
-      </w:r>
-      <w:proofErr w:type="spellStart"/>
-      <w:r>
-        <w:rPr>
-          <w:lang w:val="en-US"/>
-        </w:rPr>
-        <w:t>org.springframework.boot</w:t>
-      </w:r>
-      <w:proofErr w:type="spellEnd"/>
-      <w:r>
-        <w:rPr>
-          <w:lang w:val="en-US"/>
-        </w:rPr>
-        <w:t>&lt;/</w:t>
-      </w:r>
-      <w:proofErr w:type="spellStart"/>
-      <w:r>
-        <w:rPr>
-          <w:lang w:val="en-US"/>
-        </w:rPr>
-        <w:t>groupId</w:t>
-      </w:r>
-      <w:proofErr w:type="spellEnd"/>
-      <w:r>
-        <w:rPr>
-          <w:lang w:val="en-US"/>
-        </w:rPr>
-        <w:t>&gt;</w:t>
-      </w:r>
-    </w:p>
-    <w:p>
-      <w:pPr>
-        <w:spacing w:line="276" w:lineRule="auto"/>
-        <w:rPr>
-          <w:lang w:val="en-US"/>
-        </w:rPr>
-      </w:pPr>
-      <w:r>
-        <w:rPr>
-          <w:lang w:val="en-US"/>
-        </w:rPr>
-        <w:t>&lt;</w:t>
-      </w:r>
-      <w:proofErr w:type="spellStart"/>
-      <w:r>
-        <w:rPr>
-          <w:lang w:val="en-US"/>
-        </w:rPr>
-        <w:t>artifactId</w:t>
-      </w:r>
-      <w:proofErr w:type="spellEnd"/>
-      <w:r>
-        <w:rPr>
-          <w:lang w:val="en-US"/>
-        </w:rPr>
-        <w:t>&gt;spring-boot-starter-</w:t>
-      </w:r>
-      <w:proofErr w:type="spellStart"/>
-      <w:r>
-        <w:rPr>
-          <w:lang w:val="en-US"/>
-        </w:rPr>
-        <w:t>thymeleaf</w:t>
-      </w:r>
-      <w:proofErr w:type="spellEnd"/>
-      <w:r>
-        <w:rPr>
-          <w:lang w:val="en-US"/>
-        </w:rPr>
-        <w:t>&lt;/</w:t>
-      </w:r>
-      <w:proofErr w:type="spellStart"/>
-      <w:r>
-        <w:rPr>
-          <w:lang w:val="en-US"/>
-        </w:rPr>
-        <w:t>artifactId</w:t>
-      </w:r>
-      <w:proofErr w:type="spellEnd"/>
-      <w:r>
-        <w:rPr>
-          <w:lang w:val="en-US"/>
-        </w:rPr>
-        <w:t>&gt;</w:t>
-      </w:r>
-    </w:p>
-    <w:p>
-      <w:pPr>
-        <w:spacing w:line="276" w:lineRule="auto"/>
-        <w:rPr>
-          <w:lang w:val="en-US"/>
-        </w:rPr>
-      </w:pPr>
-      <w:r>
-        <w:rPr>
-          <w:lang w:val="en-US"/>
-        </w:rPr>
-        <w:t>&lt;/dependency&gt;</w:t>
-      </w:r>
-    </w:p>
-    <w:p>
-      <w:pPr>
-        <w:spacing w:line="276" w:lineRule="auto"/>
-        <w:rPr>
-          <w:lang w:val="en-US"/>
-        </w:rPr>
-      </w:pPr>
-    </w:p>
-    <w:p>
-      <w:pPr>
-        <w:spacing w:line="276" w:lineRule="auto"/>
-        <w:rPr>
-          <w:lang w:val="en-US"/>
-        </w:rPr>
-      </w:pPr>
-      <w:r>
-        <w:rPr>
-          <w:lang w:val="en-US"/>
-        </w:rPr>
-        <w:t>&lt;dependency&gt;</w:t>
-      </w:r>
-    </w:p>
-    <w:p>
-      <w:pPr>
-        <w:spacing w:line="276" w:lineRule="auto"/>
-        <w:rPr>
-          <w:lang w:val="en-US"/>
-        </w:rPr>
-      </w:pPr>
-      <w:r>
-        <w:rPr>
-          <w:lang w:val="en-US"/>
-        </w:rPr>
-        <w:t>&lt;</w:t>
-      </w:r>
-      <w:proofErr w:type="spellStart"/>
-      <w:r>
-        <w:rPr>
-          <w:lang w:val="en-US"/>
-        </w:rPr>
-        <w:t>groupId</w:t>
-      </w:r>
-      <w:proofErr w:type="spellEnd"/>
-      <w:r>
-        <w:rPr>
-          <w:lang w:val="en-US"/>
-        </w:rPr>
-        <w:t>&gt;</w:t>
-      </w:r>
-      <w:proofErr w:type="spellStart"/>
-      <w:r>
-        <w:rPr>
-          <w:lang w:val="en-US"/>
-        </w:rPr>
-        <w:t>org.springframework.boot</w:t>
-      </w:r>
-      <w:proofErr w:type="spellEnd"/>
-      <w:r>
-        <w:rPr>
-          <w:lang w:val="en-US"/>
-        </w:rPr>
-        <w:t>&lt;/</w:t>
-      </w:r>
-      <w:proofErr w:type="spellStart"/>
-      <w:r>
-        <w:rPr>
-          <w:lang w:val="en-US"/>
-        </w:rPr>
-        <w:t>groupId</w:t>
-      </w:r>
-      <w:proofErr w:type="spellEnd"/>
-      <w:r>
-        <w:rPr>
-          <w:lang w:val="en-US"/>
-        </w:rPr>
-        <w:t>&gt;</w:t>
-      </w:r>
-    </w:p>
-    <w:p>
-      <w:pPr>
-        <w:spacing w:line="276" w:lineRule="auto"/>
-        <w:rPr>
-          <w:lang w:val="en-US"/>
-        </w:rPr>
-      </w:pPr>
-      <w:r>
-        <w:rPr>
-          <w:lang w:val="en-US"/>
-        </w:rPr>
-        <w:t>&lt;</w:t>
-      </w:r>
-      <w:proofErr w:type="spellStart"/>
-      <w:r>
-        <w:rPr>
-          <w:lang w:val="en-US"/>
-        </w:rPr>
-        <w:t>artifactId</w:t>
-      </w:r>
-      <w:proofErr w:type="spellEnd"/>
-      <w:r>
-        <w:rPr>
-          <w:lang w:val="en-US"/>
-        </w:rPr>
-        <w:t>&gt;spring-boot-starter-data-</w:t>
-      </w:r>
-      <w:proofErr w:type="spellStart"/>
-      <w:r>
-        <w:rPr>
-          <w:lang w:val="en-US"/>
-        </w:rPr>
-        <w:t>jpa</w:t>
-      </w:r>
-      <w:proofErr w:type="spellEnd"/>
-      <w:r>
-        <w:rPr>
-          <w:lang w:val="en-US"/>
-        </w:rPr>
-        <w:t>&lt;/</w:t>
-      </w:r>
-      <w:proofErr w:type="spellStart"/>
-      <w:r>
-        <w:rPr>
-          <w:lang w:val="en-US"/>
-        </w:rPr>
-        <w:t>artifactId</w:t>
-      </w:r>
-      <w:proofErr w:type="spellEnd"/>
-      <w:r>
-        <w:rPr>
-          <w:lang w:val="en-US"/>
-        </w:rPr>
-        <w:t>&gt;</w:t>
-      </w:r>
-    </w:p>
-    <w:p>
-      <w:pPr>
-        <w:spacing w:line="276" w:lineRule="auto"/>
-        <w:rPr>
-          <w:lang w:val="en-US"/>
-        </w:rPr>
-      </w:pPr>
-      <w:r>
-        <w:rPr>
-          <w:lang w:val="en-US"/>
-        </w:rPr>
-        <w:t>&lt;/dependency&gt;</w:t>
-      </w:r>
-    </w:p>
-    <w:p>
-      <w:pPr>
-        <w:spacing w:line="276" w:lineRule="auto"/>
-        <w:rPr>
-          <w:lang w:val="en-US"/>
-        </w:rPr>
-      </w:pPr>
-    </w:p>
-    <w:p>
-      <w:pPr>
-        <w:spacing w:line="276" w:lineRule="auto"/>
-        <w:rPr>
-          <w:lang w:val="en-US"/>
-        </w:rPr>
-      </w:pPr>
-      <w:r>
-        <w:rPr>
-          <w:lang w:val="en-US"/>
-        </w:rPr>
-        <w:t>&lt;dependency&gt;</w:t>
-      </w:r>
-    </w:p>
-    <w:p>
-      <w:pPr>
-        <w:spacing w:line="276" w:lineRule="auto"/>
-        <w:rPr>
-          <w:lang w:val="en-US"/>
-        </w:rPr>
-      </w:pPr>
-      <w:r>
-        <w:rPr>
-          <w:lang w:val="en-US"/>
-        </w:rPr>
-        <w:t>&lt;</w:t>
-      </w:r>
-      <w:proofErr w:type="spellStart"/>
-      <w:r>
-        <w:rPr>
-          <w:lang w:val="en-US"/>
-        </w:rPr>
-        <w:t>groupId</w:t>
-      </w:r>
-      <w:proofErr w:type="spellEnd"/>
-      <w:r>
-        <w:rPr>
-          <w:lang w:val="en-US"/>
-        </w:rPr>
-        <w:t>&gt;</w:t>
-      </w:r>
-      <w:proofErr w:type="spellStart"/>
-      <w:r>
-        <w:rPr>
-          <w:lang w:val="en-US"/>
-        </w:rPr>
-        <w:t>org.springframework.boot</w:t>
-      </w:r>
-      <w:proofErr w:type="spellEnd"/>
-      <w:r>
-        <w:rPr>
-          <w:lang w:val="en-US"/>
-        </w:rPr>
-        <w:t>&lt;/</w:t>
-      </w:r>
-      <w:proofErr w:type="spellStart"/>
-      <w:r>
-        <w:rPr>
-          <w:lang w:val="en-US"/>
-        </w:rPr>
-        <w:t>groupId</w:t>
-      </w:r>
-      <w:proofErr w:type="spellEnd"/>
-      <w:r>
-        <w:rPr>
-          <w:lang w:val="en-US"/>
-        </w:rPr>
-        <w:t>&gt;</w:t>
-      </w:r>
-    </w:p>
-    <w:p>
-      <w:pPr>
-        <w:spacing w:line="276" w:lineRule="auto"/>
-        <w:rPr>
-          <w:lang w:val="en-US"/>
-        </w:rPr>
-      </w:pPr>
-      <w:r>
-        <w:rPr>
-          <w:lang w:val="en-US"/>
-        </w:rPr>
-        <w:t>&lt;</w:t>
-      </w:r>
-      <w:proofErr w:type="spellStart"/>
-      <w:r>
-        <w:rPr>
-          <w:lang w:val="en-US"/>
-        </w:rPr>
-        <w:t>artifactId</w:t>
-      </w:r>
-      <w:proofErr w:type="spellEnd"/>
-      <w:r>
-        <w:rPr>
-          <w:lang w:val="en-US"/>
-        </w:rPr>
-        <w:t>&gt;spring-boot-starter-validation&lt;/</w:t>
-      </w:r>
-      <w:proofErr w:type="spellStart"/>
-      <w:r>
-        <w:rPr>
-          <w:lang w:val="en-US"/>
-        </w:rPr>
-        <w:t>artifactId</w:t>
-      </w:r>
-      <w:proofErr w:type="spellEnd"/>
-      <w:r>
-        <w:rPr>
-          <w:lang w:val="en-US"/>
-        </w:rPr>
-        <w:t>&gt;</w:t>
-      </w:r>
-    </w:p>
-    <w:p>
-      <w:pPr>
-        <w:spacing w:line="276" w:lineRule="auto"/>
-      </w:pPr>
-      <w:r>
-        <w:t>&lt;/</w:t>
-      </w:r>
-      <w:proofErr w:type="spellStart"/>
-      <w:r>
-        <w:t>dependency</w:t>
-      </w:r>
-      <w:proofErr w:type="spellEnd"/>
-      <w:r>
-        <w:t>&gt;</w:t>
-      </w:r>
-    </w:p>
-    <w:p>
-      <w:pPr>
-        <w:spacing w:line="276" w:lineRule="auto"/>
-      </w:pPr>
-    </w:p>
-    <w:p>
-      <w:pPr>
-        <w:spacing w:line="276" w:lineRule="auto"/>
-      </w:pPr>
-      <w:r>
-        <w:t>&lt;!-- H2 para desarrollo --&gt;</w:t>
-      </w:r>
-    </w:p>
-    <w:p>
-      <w:pPr>
-        <w:spacing w:line="276" w:lineRule="auto"/>
-        <w:rPr>
-          <w:lang w:val="en-US"/>
-        </w:rPr>
-      </w:pPr>
-      <w:r>
-        <w:rPr>
-          <w:lang w:val="en-US"/>
-        </w:rPr>
-        <w:t>&lt;dependency&gt;</w:t>
-      </w:r>
-    </w:p>
-    <w:p>
-      <w:pPr>
-        <w:spacing w:line="276" w:lineRule="auto"/>
-        <w:rPr>
-          <w:lang w:val="en-US"/>
-        </w:rPr>
-      </w:pPr>
-      <w:r>
-        <w:rPr>
-          <w:lang w:val="en-US"/>
-        </w:rPr>
-        <w:t>&lt;</w:t>
-      </w:r>
-      <w:proofErr w:type="spellStart"/>
-      <w:r>
-        <w:rPr>
-          <w:lang w:val="en-US"/>
-        </w:rPr>
-        <w:t>groupId</w:t>
-      </w:r>
-      <w:proofErr w:type="spellEnd"/>
-      <w:r>
-        <w:rPr>
-          <w:lang w:val="en-US"/>
-        </w:rPr>
-        <w:t>&gt;com.h2database&lt;/</w:t>
-      </w:r>
-      <w:proofErr w:type="spellStart"/>
-      <w:r>
-        <w:rPr>
-          <w:lang w:val="en-US"/>
-        </w:rPr>
-        <w:t>groupId</w:t>
-      </w:r>
-      <w:proofErr w:type="spellEnd"/>
-      <w:r>
-        <w:rPr>
-          <w:lang w:val="en-US"/>
-        </w:rPr>
-        <w:t>&gt;</w:t>
-      </w:r>
-    </w:p>
-    <w:p>
-      <w:pPr>
-        <w:spacing w:line="276" w:lineRule="auto"/>
-        <w:rPr>
-          <w:lang w:val="en-US"/>
-        </w:rPr>
-      </w:pPr>
-      <w:r>
-        <w:rPr>
-          <w:lang w:val="en-US"/>
-        </w:rPr>
-        <w:t>&lt;</w:t>
-      </w:r>
-      <w:proofErr w:type="spellStart"/>
-      <w:r>
-        <w:rPr>
-          <w:lang w:val="en-US"/>
-        </w:rPr>
-        <w:t>artifactId</w:t>
-      </w:r>
-      <w:proofErr w:type="spellEnd"/>
-      <w:r>
-        <w:rPr>
-          <w:lang w:val="en-US"/>
-        </w:rPr>
-        <w:t>&gt;h2&lt;/</w:t>
-      </w:r>
-      <w:proofErr w:type="spellStart"/>
-      <w:r>
-        <w:rPr>
-          <w:lang w:val="en-US"/>
-        </w:rPr>
-        <w:t>artifactId</w:t>
-      </w:r>
-      <w:proofErr w:type="spellEnd"/>
-      <w:r>
-        <w:rPr>
-          <w:lang w:val="en-US"/>
-        </w:rPr>
-        <w:t>&gt;</w:t>
+        <w:t>&lt;artifactId&gt;h2&lt;/artifactId&gt;</w:t>
       </w:r>
     </w:p>
     <w:p>
@@ -11286,35 +10481,35 @@
         <w:rPr>
           <w:lang w:val="en-US"/>
         </w:rPr>
-        <w:t xml:space="preserve">&lt;!-- </w:t>
-      </w:r>
-      <w:proofErr w:type="spellStart"/>
-      <w:r>
+        <w:t>&lt;!-- Conector MySQL para producción --&gt;</w:t>
+      </w:r>
+    </w:p>
+    <w:p>
+      <w:pPr>
+        <w:spacing w:line="276" w:lineRule="auto"/>
         <w:rPr>
           <w:lang w:val="en-US"/>
         </w:rPr>
-        <w:t>Conector</w:t>
-      </w:r>
-      <w:proofErr w:type="spellEnd"/>
+      </w:pPr>
       <w:r>
         <w:rPr>
           <w:lang w:val="en-US"/>
         </w:rPr>
-        <w:t xml:space="preserve"> MySQL para </w:t>
-      </w:r>
-      <w:proofErr w:type="spellStart"/>
-      <w:r>
+        <w:t>&lt;dependency&gt;</w:t>
+      </w:r>
+    </w:p>
+    <w:p>
+      <w:pPr>
+        <w:spacing w:line="276" w:lineRule="auto"/>
         <w:rPr>
           <w:lang w:val="en-US"/>
         </w:rPr>
-        <w:t>producción</w:t>
-      </w:r>
-      <w:proofErr w:type="spellEnd"/>
+      </w:pPr>
       <w:r>
         <w:rPr>
           <w:lang w:val="en-US"/>
         </w:rPr>
-        <w:t xml:space="preserve"> --&gt;</w:t>
+        <w:t>&lt;groupId&gt;com.mysql&lt;/groupId&gt;</w:t>
       </w:r>
     </w:p>
     <w:p>
@@ -11328,6 +10523,49 @@
         <w:rPr>
           <w:lang w:val="en-US"/>
         </w:rPr>
+        <w:t>&lt;artifactId&gt;mysql-connector-j&lt;/artifactId&gt;</w:t>
+      </w:r>
+    </w:p>
+    <w:p>
+      <w:pPr>
+        <w:spacing w:line="276" w:lineRule="auto"/>
+      </w:pPr>
+      <w:r>
+        <w:t>&lt;scope&gt;runtime&lt;/scope&gt;</w:t>
+      </w:r>
+    </w:p>
+    <w:p>
+      <w:pPr>
+        <w:spacing w:line="276" w:lineRule="auto"/>
+      </w:pPr>
+      <w:r>
+        <w:t>&lt;/dependency&gt;</w:t>
+      </w:r>
+    </w:p>
+    <w:p>
+      <w:pPr>
+        <w:spacing w:line="276" w:lineRule="auto"/>
+      </w:pPr>
+    </w:p>
+    <w:p>
+      <w:pPr>
+        <w:spacing w:line="276" w:lineRule="auto"/>
+      </w:pPr>
+      <w:r>
+        <w:t>&lt;!-- Lombok (si lo usas) --&gt;</w:t>
+      </w:r>
+    </w:p>
+    <w:p>
+      <w:pPr>
+        <w:spacing w:line="276" w:lineRule="auto"/>
+        <w:rPr>
+          <w:lang w:val="en-US"/>
+        </w:rPr>
+      </w:pPr>
+      <w:r>
+        <w:rPr>
+          <w:lang w:val="en-US"/>
+        </w:rPr>
         <w:t>&lt;dependency&gt;</w:t>
       </w:r>
     </w:p>
@@ -11342,49 +10580,49 @@
         <w:rPr>
           <w:lang w:val="en-US"/>
         </w:rPr>
-        <w:t>&lt;</w:t>
-      </w:r>
-      <w:proofErr w:type="spellStart"/>
-      <w:r>
+        <w:t>&lt;groupId&gt;org.projectlombok&lt;/groupId&gt;</w:t>
+      </w:r>
+    </w:p>
+    <w:p>
+      <w:pPr>
+        <w:spacing w:line="276" w:lineRule="auto"/>
         <w:rPr>
           <w:lang w:val="en-US"/>
         </w:rPr>
-        <w:t>groupId</w:t>
-      </w:r>
-      <w:proofErr w:type="spellEnd"/>
+      </w:pPr>
       <w:r>
         <w:rPr>
           <w:lang w:val="en-US"/>
         </w:rPr>
-        <w:t>&gt;</w:t>
-      </w:r>
-      <w:proofErr w:type="spellStart"/>
-      <w:r>
+        <w:t>&lt;artifactId&gt;lombok&lt;/artifactId&gt;</w:t>
+      </w:r>
+    </w:p>
+    <w:p>
+      <w:pPr>
+        <w:spacing w:line="276" w:lineRule="auto"/>
         <w:rPr>
           <w:lang w:val="en-US"/>
         </w:rPr>
-        <w:t>com.mysql</w:t>
-      </w:r>
-      <w:proofErr w:type="spellEnd"/>
+      </w:pPr>
       <w:r>
         <w:rPr>
           <w:lang w:val="en-US"/>
         </w:rPr>
-        <w:t>&lt;/</w:t>
-      </w:r>
-      <w:proofErr w:type="spellStart"/>
-      <w:r>
+        <w:t>&lt;optional&gt;true&lt;/optional&gt;</w:t>
+      </w:r>
+    </w:p>
+    <w:p>
+      <w:pPr>
+        <w:spacing w:line="276" w:lineRule="auto"/>
         <w:rPr>
           <w:lang w:val="en-US"/>
         </w:rPr>
-        <w:t>groupId</w:t>
-      </w:r>
-      <w:proofErr w:type="spellEnd"/>
+      </w:pPr>
       <w:r>
         <w:rPr>
           <w:lang w:val="en-US"/>
         </w:rPr>
-        <w:t>&gt;</w:t>
+        <w:t>&lt;/dependency&gt;</w:t>
       </w:r>
     </w:p>
     <w:p>
@@ -11398,310 +10636,31 @@
         <w:rPr>
           <w:lang w:val="en-US"/>
         </w:rPr>
-        <w:t>&lt;</w:t>
-      </w:r>
-      <w:proofErr w:type="spellStart"/>
-      <w:r>
+        <w:t>&lt;/dependencies&gt;</w:t>
+      </w:r>
+    </w:p>
+    <w:p>
+      <w:pPr>
+        <w:spacing w:line="276" w:lineRule="auto"/>
         <w:rPr>
           <w:lang w:val="en-US"/>
         </w:rPr>
-        <w:t>artifactId</w:t>
-      </w:r>
-      <w:proofErr w:type="spellEnd"/>
-      <w:r>
+      </w:pPr>
+    </w:p>
+    <w:p>
+      <w:pPr>
+        <w:pStyle w:val="Ttulo2"/>
+        <w:spacing w:line="360" w:lineRule="auto"/>
+        <w:jc w:val="both"/>
         <w:rPr>
           <w:lang w:val="en-US"/>
         </w:rPr>
-        <w:t>&gt;</w:t>
-      </w:r>
-      <w:proofErr w:type="spellStart"/>
+      </w:pPr>
       <w:r>
         <w:rPr>
           <w:lang w:val="en-US"/>
         </w:rPr>
-        <w:t>mysql</w:t>
-      </w:r>
-      <w:proofErr w:type="spellEnd"/>
-      <w:r>
-        <w:rPr>
-          <w:lang w:val="en-US"/>
-        </w:rPr>
-        <w:t>-connector-j&lt;/</w:t>
-      </w:r>
-      <w:proofErr w:type="spellStart"/>
-      <w:r>
-        <w:rPr>
-          <w:lang w:val="en-US"/>
-        </w:rPr>
-        <w:t>artifactId</w:t>
-      </w:r>
-      <w:proofErr w:type="spellEnd"/>
-      <w:r>
-        <w:rPr>
-          <w:lang w:val="en-US"/>
-        </w:rPr>
-        <w:t>&gt;</w:t>
-      </w:r>
-    </w:p>
-    <w:p>
-      <w:pPr>
-        <w:spacing w:line="276" w:lineRule="auto"/>
-      </w:pPr>
-      <w:r>
-        <w:t>&lt;</w:t>
-      </w:r>
-      <w:proofErr w:type="spellStart"/>
-      <w:r>
-        <w:t>scope</w:t>
-      </w:r>
-      <w:proofErr w:type="spellEnd"/>
-      <w:r>
-        <w:t>&gt;</w:t>
-      </w:r>
-      <w:proofErr w:type="spellStart"/>
-      <w:r>
-        <w:t>runtime</w:t>
-      </w:r>
-      <w:proofErr w:type="spellEnd"/>
-      <w:r>
-        <w:t>&lt;/</w:t>
-      </w:r>
-      <w:proofErr w:type="spellStart"/>
-      <w:r>
-        <w:t>scope</w:t>
-      </w:r>
-      <w:proofErr w:type="spellEnd"/>
-      <w:r>
-        <w:t>&gt;</w:t>
-      </w:r>
-    </w:p>
-    <w:p>
-      <w:pPr>
-        <w:spacing w:line="276" w:lineRule="auto"/>
-      </w:pPr>
-      <w:r>
-        <w:t>&lt;/</w:t>
-      </w:r>
-      <w:proofErr w:type="spellStart"/>
-      <w:r>
-        <w:t>dependency</w:t>
-      </w:r>
-      <w:proofErr w:type="spellEnd"/>
-      <w:r>
-        <w:t>&gt;</w:t>
-      </w:r>
-    </w:p>
-    <w:p>
-      <w:pPr>
-        <w:spacing w:line="276" w:lineRule="auto"/>
-      </w:pPr>
-    </w:p>
-    <w:p>
-      <w:pPr>
-        <w:spacing w:line="276" w:lineRule="auto"/>
-      </w:pPr>
-      <w:r>
-        <w:t>&lt;!-- Lombok (si lo usas) --&gt;</w:t>
-      </w:r>
-    </w:p>
-    <w:p>
-      <w:pPr>
-        <w:spacing w:line="276" w:lineRule="auto"/>
-        <w:rPr>
-          <w:lang w:val="en-US"/>
-        </w:rPr>
-      </w:pPr>
-      <w:r>
-        <w:rPr>
-          <w:lang w:val="en-US"/>
-        </w:rPr>
-        <w:t>&lt;dependency&gt;</w:t>
-      </w:r>
-    </w:p>
-    <w:p>
-      <w:pPr>
-        <w:spacing w:line="276" w:lineRule="auto"/>
-        <w:rPr>
-          <w:lang w:val="en-US"/>
-        </w:rPr>
-      </w:pPr>
-      <w:r>
-        <w:rPr>
-          <w:lang w:val="en-US"/>
-        </w:rPr>
-        <w:t>&lt;</w:t>
-      </w:r>
-      <w:proofErr w:type="spellStart"/>
-      <w:r>
-        <w:rPr>
-          <w:lang w:val="en-US"/>
-        </w:rPr>
-        <w:t>groupId</w:t>
-      </w:r>
-      <w:proofErr w:type="spellEnd"/>
-      <w:r>
-        <w:rPr>
-          <w:lang w:val="en-US"/>
-        </w:rPr>
-        <w:t>&gt;</w:t>
-      </w:r>
-      <w:proofErr w:type="spellStart"/>
-      <w:r>
-        <w:rPr>
-          <w:lang w:val="en-US"/>
-        </w:rPr>
-        <w:t>org.projectlombok</w:t>
-      </w:r>
-      <w:proofErr w:type="spellEnd"/>
-      <w:r>
-        <w:rPr>
-          <w:lang w:val="en-US"/>
-        </w:rPr>
-        <w:t>&lt;/</w:t>
-      </w:r>
-      <w:proofErr w:type="spellStart"/>
-      <w:r>
-        <w:rPr>
-          <w:lang w:val="en-US"/>
-        </w:rPr>
-        <w:t>groupId</w:t>
-      </w:r>
-      <w:proofErr w:type="spellEnd"/>
-      <w:r>
-        <w:rPr>
-          <w:lang w:val="en-US"/>
-        </w:rPr>
-        <w:t>&gt;</w:t>
-      </w:r>
-    </w:p>
-    <w:p>
-      <w:pPr>
-        <w:spacing w:line="276" w:lineRule="auto"/>
-        <w:rPr>
-          <w:lang w:val="en-US"/>
-        </w:rPr>
-      </w:pPr>
-      <w:r>
-        <w:rPr>
-          <w:lang w:val="en-US"/>
-        </w:rPr>
-        <w:t>&lt;</w:t>
-      </w:r>
-      <w:proofErr w:type="spellStart"/>
-      <w:r>
-        <w:rPr>
-          <w:lang w:val="en-US"/>
-        </w:rPr>
-        <w:t>artifactId</w:t>
-      </w:r>
-      <w:proofErr w:type="spellEnd"/>
-      <w:r>
-        <w:rPr>
-          <w:lang w:val="en-US"/>
-        </w:rPr>
-        <w:t>&gt;</w:t>
-      </w:r>
-      <w:proofErr w:type="spellStart"/>
-      <w:r>
-        <w:rPr>
-          <w:lang w:val="en-US"/>
-        </w:rPr>
-        <w:t>lombok</w:t>
-      </w:r>
-      <w:proofErr w:type="spellEnd"/>
-      <w:r>
-        <w:rPr>
-          <w:lang w:val="en-US"/>
-        </w:rPr>
-        <w:t>&lt;/</w:t>
-      </w:r>
-      <w:proofErr w:type="spellStart"/>
-      <w:r>
-        <w:rPr>
-          <w:lang w:val="en-US"/>
-        </w:rPr>
-        <w:t>artifactId</w:t>
-      </w:r>
-      <w:proofErr w:type="spellEnd"/>
-      <w:r>
-        <w:rPr>
-          <w:lang w:val="en-US"/>
-        </w:rPr>
-        <w:t>&gt;</w:t>
-      </w:r>
-    </w:p>
-    <w:p>
-      <w:pPr>
-        <w:spacing w:line="276" w:lineRule="auto"/>
-        <w:rPr>
-          <w:lang w:val="en-US"/>
-        </w:rPr>
-      </w:pPr>
-      <w:r>
-        <w:rPr>
-          <w:lang w:val="en-US"/>
-        </w:rPr>
-        <w:t>&lt;optional&gt;true&lt;/optional&gt;</w:t>
-      </w:r>
-    </w:p>
-    <w:p>
-      <w:pPr>
-        <w:spacing w:line="276" w:lineRule="auto"/>
-        <w:rPr>
-          <w:lang w:val="en-US"/>
-        </w:rPr>
-      </w:pPr>
-      <w:r>
-        <w:rPr>
-          <w:lang w:val="en-US"/>
-        </w:rPr>
-        <w:t>&lt;/dependency&gt;</w:t>
-      </w:r>
-    </w:p>
-    <w:p>
-      <w:pPr>
-        <w:spacing w:line="276" w:lineRule="auto"/>
-        <w:rPr>
-          <w:lang w:val="en-US"/>
-        </w:rPr>
-      </w:pPr>
-      <w:r>
-        <w:rPr>
-          <w:lang w:val="en-US"/>
-        </w:rPr>
-        <w:t>&lt;/dependencies&gt;</w:t>
-      </w:r>
-    </w:p>
-    <w:p>
-      <w:pPr>
-        <w:spacing w:line="276" w:lineRule="auto"/>
-        <w:rPr>
-          <w:lang w:val="en-US"/>
-        </w:rPr>
-      </w:pPr>
-    </w:p>
-    <w:p>
-      <w:pPr>
-        <w:pStyle w:val="Ttulo2"/>
-        <w:spacing w:line="360" w:lineRule="auto"/>
-        <w:jc w:val="both"/>
-        <w:rPr>
-          <w:lang w:val="en-US"/>
-        </w:rPr>
-      </w:pPr>
-      <w:proofErr w:type="spellStart"/>
-      <w:r>
-        <w:rPr>
-          <w:lang w:val="en-US"/>
-        </w:rPr>
-        <w:t>Conexion</w:t>
-      </w:r>
-      <w:proofErr w:type="spellEnd"/>
-      <w:r>
-        <w:rPr>
-          <w:lang w:val="en-US"/>
-        </w:rPr>
-        <w:t xml:space="preserve"> H2 o MySQL:</w:t>
+        <w:t>Conexion H2 o MySQL:</w:t>
       </w:r>
     </w:p>
     <w:p>
@@ -11717,56 +10676,12 @@
           <w:lang w:val="en-US"/>
         </w:rPr>
       </w:pPr>
-      <w:proofErr w:type="spellStart"/>
       <w:r>
         <w:rPr>
           <w:lang w:val="en-US"/>
         </w:rPr>
-        <w:t>Archivo</w:t>
-      </w:r>
-      <w:proofErr w:type="spellEnd"/>
-      <w:r>
-        <w:rPr>
-          <w:lang w:val="en-US"/>
-        </w:rPr>
-        <w:t xml:space="preserve"> </w:t>
-      </w:r>
-      <w:proofErr w:type="spellStart"/>
-      <w:r>
-        <w:rPr>
-          <w:lang w:val="en-US"/>
-        </w:rPr>
-        <w:t>por</w:t>
-      </w:r>
-      <w:proofErr w:type="spellEnd"/>
-      <w:r>
-        <w:rPr>
-          <w:lang w:val="en-US"/>
-        </w:rPr>
-        <w:t xml:space="preserve"> </w:t>
-      </w:r>
-      <w:proofErr w:type="spellStart"/>
-      <w:r>
-        <w:rPr>
-          <w:lang w:val="en-US"/>
-        </w:rPr>
-        <w:t>defecto</w:t>
-      </w:r>
-      <w:proofErr w:type="spellEnd"/>
-      <w:r>
-        <w:rPr>
-          <w:lang w:val="en-US"/>
-        </w:rPr>
-        <w:t xml:space="preserve">: </w:t>
-      </w:r>
-      <w:proofErr w:type="spellStart"/>
-      <w:r>
-        <w:rPr>
-          <w:lang w:val="en-US"/>
-        </w:rPr>
-        <w:t>application.properties</w:t>
-      </w:r>
-      <w:proofErr w:type="spellEnd"/>
+        <w:t>Archivo por defecto: application.properties</w:t>
+      </w:r>
     </w:p>
     <w:p>
       <w:pPr>
@@ -11781,173 +10696,79 @@
           <w:lang w:val="en-US"/>
         </w:rPr>
       </w:pPr>
-      <w:proofErr w:type="spellStart"/>
       <w:r>
         <w:rPr>
           <w:lang w:val="en-US"/>
         </w:rPr>
-        <w:t>Recomendación</w:t>
-      </w:r>
-      <w:proofErr w:type="spellEnd"/>
-      <w:r>
+        <w:t>Recomendación: usar perfiles (application-dev.properties, application-prod.properties) para separar H2 (dev) y MySQL (prod)</w:t>
+      </w:r>
+    </w:p>
+    <w:p>
+      <w:pPr>
+        <w:pStyle w:val="Prrafodelista"/>
+        <w:spacing w:line="360" w:lineRule="auto"/>
+        <w:jc w:val="both"/>
         <w:rPr>
           <w:lang w:val="en-US"/>
         </w:rPr>
-        <w:t xml:space="preserve">: usar </w:t>
-      </w:r>
-      <w:proofErr w:type="spellStart"/>
-      <w:r>
+      </w:pPr>
+    </w:p>
+    <w:p>
+      <w:pPr>
+        <w:pStyle w:val="Ttulo2"/>
+        <w:spacing w:line="360" w:lineRule="auto"/>
+        <w:jc w:val="both"/>
+      </w:pPr>
+      <w:r>
+        <w:t xml:space="preserve">H2 (Desarrollo): </w:t>
+      </w:r>
+    </w:p>
+    <w:p>
+      <w:pPr>
+        <w:spacing w:line="360" w:lineRule="auto"/>
+        <w:jc w:val="both"/>
+      </w:pPr>
+      <w:r>
+        <w:t># Puerto de la app (opcional)</w:t>
+      </w:r>
+    </w:p>
+    <w:p>
+      <w:pPr>
+        <w:spacing w:line="360" w:lineRule="auto"/>
+        <w:jc w:val="both"/>
         <w:rPr>
           <w:lang w:val="en-US"/>
         </w:rPr>
-        <w:t>perfiles</w:t>
-      </w:r>
-      <w:proofErr w:type="spellEnd"/>
+      </w:pPr>
       <w:r>
         <w:rPr>
           <w:lang w:val="en-US"/>
         </w:rPr>
-        <w:t xml:space="preserve"> (application-</w:t>
-      </w:r>
-      <w:proofErr w:type="spellStart"/>
-      <w:r>
+        <w:t>server.port=8080</w:t>
+      </w:r>
+    </w:p>
+    <w:p>
+      <w:pPr>
+        <w:spacing w:line="360" w:lineRule="auto"/>
+        <w:jc w:val="both"/>
         <w:rPr>
           <w:lang w:val="en-US"/>
         </w:rPr>
-        <w:t>dev.properties</w:t>
-      </w:r>
-      <w:proofErr w:type="spellEnd"/>
-      <w:r>
+      </w:pPr>
+    </w:p>
+    <w:p>
+      <w:pPr>
+        <w:spacing w:line="360" w:lineRule="auto"/>
+        <w:jc w:val="both"/>
         <w:rPr>
           <w:lang w:val="en-US"/>
         </w:rPr>
-        <w:t>, application-</w:t>
-      </w:r>
-      <w:proofErr w:type="spellStart"/>
+      </w:pPr>
       <w:r>
         <w:rPr>
           <w:lang w:val="en-US"/>
         </w:rPr>
-        <w:t>prod.properties</w:t>
-      </w:r>
-      <w:proofErr w:type="spellEnd"/>
-      <w:r>
-        <w:rPr>
-          <w:lang w:val="en-US"/>
-        </w:rPr>
-        <w:t xml:space="preserve">) para </w:t>
-      </w:r>
-      <w:proofErr w:type="spellStart"/>
-      <w:r>
-        <w:rPr>
-          <w:lang w:val="en-US"/>
-        </w:rPr>
-        <w:t>separar</w:t>
-      </w:r>
-      <w:proofErr w:type="spellEnd"/>
-      <w:r>
-        <w:rPr>
-          <w:lang w:val="en-US"/>
-        </w:rPr>
-        <w:t xml:space="preserve"> H2 (dev) y MySQL (prod)</w:t>
-      </w:r>
-    </w:p>
-    <w:p>
-      <w:pPr>
-        <w:pStyle w:val="Prrafodelista"/>
-        <w:spacing w:line="360" w:lineRule="auto"/>
-        <w:jc w:val="both"/>
-        <w:rPr>
-          <w:lang w:val="en-US"/>
-        </w:rPr>
-      </w:pPr>
-    </w:p>
-    <w:p>
-      <w:pPr>
-        <w:pStyle w:val="Ttulo2"/>
-        <w:spacing w:line="360" w:lineRule="auto"/>
-        <w:jc w:val="both"/>
-      </w:pPr>
-      <w:r>
-        <w:t xml:space="preserve">H2 (Desarrollo): </w:t>
-      </w:r>
-    </w:p>
-    <w:p>
-      <w:pPr>
-        <w:spacing w:line="360" w:lineRule="auto"/>
-        <w:jc w:val="both"/>
-      </w:pPr>
-      <w:r>
-        <w:t xml:space="preserve"># Puerto de la </w:t>
-      </w:r>
-      <w:proofErr w:type="gramStart"/>
-      <w:r>
-        <w:t>app</w:t>
-      </w:r>
-      <w:proofErr w:type="gramEnd"/>
-      <w:r>
-        <w:t xml:space="preserve"> (opcional)</w:t>
-      </w:r>
-    </w:p>
-    <w:p>
-      <w:pPr>
-        <w:spacing w:line="360" w:lineRule="auto"/>
-        <w:jc w:val="both"/>
-        <w:rPr>
-          <w:lang w:val="en-US"/>
-        </w:rPr>
-      </w:pPr>
-      <w:proofErr w:type="spellStart"/>
-      <w:r>
-        <w:rPr>
-          <w:lang w:val="en-US"/>
-        </w:rPr>
-        <w:t>server.port</w:t>
-      </w:r>
-      <w:proofErr w:type="spellEnd"/>
-      <w:r>
-        <w:rPr>
-          <w:lang w:val="en-US"/>
-        </w:rPr>
-        <w:t>=8080</w:t>
-      </w:r>
-    </w:p>
-    <w:p>
-      <w:pPr>
-        <w:spacing w:line="360" w:lineRule="auto"/>
-        <w:jc w:val="both"/>
-        <w:rPr>
-          <w:lang w:val="en-US"/>
-        </w:rPr>
-      </w:pPr>
-    </w:p>
-    <w:p>
-      <w:pPr>
-        <w:spacing w:line="360" w:lineRule="auto"/>
-        <w:jc w:val="both"/>
-        <w:rPr>
-          <w:lang w:val="en-US"/>
-        </w:rPr>
-      </w:pPr>
-      <w:r>
-        <w:rPr>
-          <w:lang w:val="en-US"/>
-        </w:rPr>
-        <w:t xml:space="preserve"># </w:t>
-      </w:r>
-      <w:proofErr w:type="spellStart"/>
-      <w:r>
-        <w:rPr>
-          <w:lang w:val="en-US"/>
-        </w:rPr>
-        <w:t>DataSource</w:t>
-      </w:r>
-      <w:proofErr w:type="spellEnd"/>
-      <w:r>
-        <w:rPr>
-          <w:lang w:val="en-US"/>
-        </w:rPr>
-        <w:t xml:space="preserve"> H2</w:t>
+        <w:t># DataSource H2</w:t>
       </w:r>
     </w:p>
     <w:p>
@@ -11974,51 +10795,51 @@
           <w:lang w:val="en-US"/>
         </w:rPr>
       </w:pPr>
-      <w:proofErr w:type="spellStart"/>
       <w:r>
         <w:rPr>
           <w:lang w:val="en-US"/>
         </w:rPr>
-        <w:t>spring.datasource.driver</w:t>
-      </w:r>
-      <w:proofErr w:type="spellEnd"/>
-      <w:r>
+        <w:t>spring.datasource.driver-class-name=org.h2.Driver</w:t>
+      </w:r>
+    </w:p>
+    <w:p>
+      <w:pPr>
+        <w:spacing w:line="360" w:lineRule="auto"/>
+        <w:jc w:val="both"/>
         <w:rPr>
           <w:lang w:val="en-US"/>
         </w:rPr>
-        <w:t>-class-name=org.h2.Driver</w:t>
-      </w:r>
-    </w:p>
-    <w:p>
-      <w:pPr>
-        <w:spacing w:line="360" w:lineRule="auto"/>
-        <w:jc w:val="both"/>
+      </w:pPr>
+      <w:r>
         <w:rPr>
           <w:lang w:val="en-US"/>
         </w:rPr>
-      </w:pPr>
-      <w:proofErr w:type="spellStart"/>
-      <w:r>
+        <w:t>spring.datasource.username=sa</w:t>
+      </w:r>
+    </w:p>
+    <w:p>
+      <w:pPr>
+        <w:spacing w:line="360" w:lineRule="auto"/>
+        <w:jc w:val="both"/>
         <w:rPr>
           <w:lang w:val="en-US"/>
         </w:rPr>
-        <w:t>spring.datasource.username</w:t>
-      </w:r>
-      <w:proofErr w:type="spellEnd"/>
+      </w:pPr>
       <w:r>
         <w:rPr>
           <w:lang w:val="en-US"/>
         </w:rPr>
-        <w:t>=</w:t>
-      </w:r>
-      <w:proofErr w:type="spellStart"/>
-      <w:r>
+        <w:t>spring.datasource.password=</w:t>
+      </w:r>
+    </w:p>
+    <w:p>
+      <w:pPr>
+        <w:spacing w:line="360" w:lineRule="auto"/>
+        <w:jc w:val="both"/>
         <w:rPr>
           <w:lang w:val="en-US"/>
         </w:rPr>
-        <w:t>sa</w:t>
-      </w:r>
-      <w:proofErr w:type="spellEnd"/>
+      </w:pPr>
     </w:p>
     <w:p>
       <w:pPr>
@@ -12028,29 +10849,27 @@
           <w:lang w:val="en-US"/>
         </w:rPr>
       </w:pPr>
-      <w:proofErr w:type="spellStart"/>
       <w:r>
         <w:rPr>
           <w:lang w:val="en-US"/>
         </w:rPr>
-        <w:t>spring.datasource.password</w:t>
-      </w:r>
-      <w:proofErr w:type="spellEnd"/>
-      <w:r>
+        <w:t># JPA / Hibernate</w:t>
+      </w:r>
+    </w:p>
+    <w:p>
+      <w:pPr>
+        <w:spacing w:line="360" w:lineRule="auto"/>
+        <w:jc w:val="both"/>
         <w:rPr>
           <w:lang w:val="en-US"/>
         </w:rPr>
-        <w:t>=</w:t>
-      </w:r>
-    </w:p>
-    <w:p>
-      <w:pPr>
-        <w:spacing w:line="360" w:lineRule="auto"/>
-        <w:jc w:val="both"/>
+      </w:pPr>
+      <w:r>
         <w:rPr>
           <w:lang w:val="en-US"/>
         </w:rPr>
-      </w:pPr>
+        <w:t>spring.jpa.hibernate.ddl-auto=update</w:t>
+      </w:r>
     </w:p>
     <w:p>
       <w:pPr>
@@ -12064,6 +10883,205 @@
         <w:rPr>
           <w:lang w:val="en-US"/>
         </w:rPr>
+        <w:t>spring.jpa.show-sql=true</w:t>
+      </w:r>
+    </w:p>
+    <w:p>
+      <w:pPr>
+        <w:spacing w:line="360" w:lineRule="auto"/>
+        <w:jc w:val="both"/>
+        <w:rPr>
+          <w:lang w:val="en-US"/>
+        </w:rPr>
+      </w:pPr>
+      <w:r>
+        <w:rPr>
+          <w:lang w:val="en-US"/>
+        </w:rPr>
+        <w:t>spring.jpa.properties.hibernate.format_sql=true</w:t>
+      </w:r>
+    </w:p>
+    <w:p>
+      <w:pPr>
+        <w:spacing w:line="360" w:lineRule="auto"/>
+        <w:jc w:val="both"/>
+        <w:rPr>
+          <w:lang w:val="en-US"/>
+        </w:rPr>
+      </w:pPr>
+    </w:p>
+    <w:p>
+      <w:pPr>
+        <w:spacing w:line="360" w:lineRule="auto"/>
+        <w:jc w:val="both"/>
+      </w:pPr>
+      <w:r>
+        <w:t># H2 console (útil en desarrollo)</w:t>
+      </w:r>
+    </w:p>
+    <w:p>
+      <w:pPr>
+        <w:spacing w:line="360" w:lineRule="auto"/>
+        <w:jc w:val="both"/>
+        <w:rPr>
+          <w:lang w:val="en-US"/>
+        </w:rPr>
+      </w:pPr>
+      <w:r>
+        <w:rPr>
+          <w:lang w:val="en-US"/>
+        </w:rPr>
+        <w:t>spring.h2.console.enabled=true</w:t>
+      </w:r>
+    </w:p>
+    <w:p>
+      <w:pPr>
+        <w:spacing w:line="360" w:lineRule="auto"/>
+        <w:jc w:val="both"/>
+        <w:rPr>
+          <w:lang w:val="en-US"/>
+        </w:rPr>
+      </w:pPr>
+      <w:r>
+        <w:rPr>
+          <w:lang w:val="en-US"/>
+        </w:rPr>
+        <w:t>spring.h2.console.path=/h2-console</w:t>
+      </w:r>
+    </w:p>
+    <w:p>
+      <w:pPr>
+        <w:pStyle w:val="Ttulo2"/>
+        <w:spacing w:line="360" w:lineRule="auto"/>
+        <w:jc w:val="both"/>
+      </w:pPr>
+      <w:r>
+        <w:t>Localmente (MySQL):</w:t>
+      </w:r>
+    </w:p>
+    <w:p>
+      <w:pPr>
+        <w:spacing w:line="360" w:lineRule="auto"/>
+        <w:jc w:val="both"/>
+        <w:rPr>
+          <w:u w:val="single"/>
+        </w:rPr>
+      </w:pPr>
+      <w:r>
+        <w:t xml:space="preserve"># Puerto de la app </w:t>
+      </w:r>
+    </w:p>
+    <w:p>
+      <w:pPr>
+        <w:spacing w:line="360" w:lineRule="auto"/>
+        <w:jc w:val="both"/>
+      </w:pPr>
+      <w:r>
+        <w:t>server.port=8080</w:t>
+      </w:r>
+    </w:p>
+    <w:p>
+      <w:pPr>
+        <w:spacing w:line="360" w:lineRule="auto"/>
+        <w:jc w:val="both"/>
+      </w:pPr>
+    </w:p>
+    <w:p>
+      <w:pPr>
+        <w:spacing w:line="360" w:lineRule="auto"/>
+        <w:jc w:val="both"/>
+        <w:rPr>
+          <w:lang w:val="en-US"/>
+        </w:rPr>
+      </w:pPr>
+      <w:r>
+        <w:rPr>
+          <w:lang w:val="en-US"/>
+        </w:rPr>
+        <w:t># DataSource MySQL</w:t>
+      </w:r>
+    </w:p>
+    <w:p>
+      <w:pPr>
+        <w:spacing w:line="360" w:lineRule="auto"/>
+        <w:jc w:val="both"/>
+        <w:rPr>
+          <w:lang w:val="en-US"/>
+        </w:rPr>
+      </w:pPr>
+      <w:r>
+        <w:rPr>
+          <w:lang w:val="en-US"/>
+        </w:rPr>
+        <w:t>spring.datasource.url=jdbc:mysql://localhost:3306/tienda_db?useSSL=false&amp;allowPublicKeyRetrieval=true&amp;serverTimezone=UTC</w:t>
+      </w:r>
+    </w:p>
+    <w:p>
+      <w:pPr>
+        <w:spacing w:line="360" w:lineRule="auto"/>
+        <w:jc w:val="both"/>
+        <w:rPr>
+          <w:lang w:val="en-US"/>
+        </w:rPr>
+      </w:pPr>
+      <w:r>
+        <w:rPr>
+          <w:lang w:val="en-US"/>
+        </w:rPr>
+        <w:t>spring.datasource.username=root</w:t>
+      </w:r>
+    </w:p>
+    <w:p>
+      <w:pPr>
+        <w:spacing w:line="360" w:lineRule="auto"/>
+        <w:jc w:val="both"/>
+        <w:rPr>
+          <w:lang w:val="en-US"/>
+        </w:rPr>
+      </w:pPr>
+      <w:r>
+        <w:rPr>
+          <w:lang w:val="en-US"/>
+        </w:rPr>
+        <w:t>spring.datasource.password=tu_password</w:t>
+      </w:r>
+    </w:p>
+    <w:p>
+      <w:pPr>
+        <w:spacing w:line="360" w:lineRule="auto"/>
+        <w:jc w:val="both"/>
+        <w:rPr>
+          <w:lang w:val="en-US"/>
+        </w:rPr>
+      </w:pPr>
+      <w:r>
+        <w:rPr>
+          <w:lang w:val="en-US"/>
+        </w:rPr>
+        <w:t>spring.datasource.driver-class-name=com.mysql.cj.jdbc.Driver</w:t>
+      </w:r>
+    </w:p>
+    <w:p>
+      <w:pPr>
+        <w:spacing w:line="360" w:lineRule="auto"/>
+        <w:jc w:val="both"/>
+        <w:rPr>
+          <w:lang w:val="en-US"/>
+        </w:rPr>
+      </w:pPr>
+    </w:p>
+    <w:p>
+      <w:pPr>
+        <w:spacing w:line="360" w:lineRule="auto"/>
+        <w:jc w:val="both"/>
+        <w:rPr>
+          <w:lang w:val="en-US"/>
+        </w:rPr>
+      </w:pPr>
+      <w:r>
+        <w:rPr>
+          <w:lang w:val="en-US"/>
+        </w:rPr>
         <w:t># JPA / Hibernate</w:t>
       </w:r>
     </w:p>
@@ -12075,42 +11093,42 @@
           <w:lang w:val="en-US"/>
         </w:rPr>
       </w:pPr>
-      <w:proofErr w:type="spellStart"/>
       <w:r>
         <w:rPr>
           <w:lang w:val="en-US"/>
         </w:rPr>
-        <w:t>spring.jpa.hibernate.ddl</w:t>
-      </w:r>
-      <w:proofErr w:type="spellEnd"/>
-      <w:r>
+        <w:lastRenderedPageBreak/>
+        <w:t>spring.jpa.hibernate.ddl-auto=update</w:t>
+      </w:r>
+    </w:p>
+    <w:p>
+      <w:pPr>
+        <w:spacing w:line="360" w:lineRule="auto"/>
+        <w:jc w:val="both"/>
         <w:rPr>
           <w:lang w:val="en-US"/>
         </w:rPr>
-        <w:t>-auto=update</w:t>
-      </w:r>
-    </w:p>
-    <w:p>
-      <w:pPr>
-        <w:spacing w:line="360" w:lineRule="auto"/>
-        <w:jc w:val="both"/>
+      </w:pPr>
+      <w:r>
         <w:rPr>
           <w:lang w:val="en-US"/>
         </w:rPr>
-      </w:pPr>
-      <w:proofErr w:type="spellStart"/>
-      <w:r>
+        <w:t>spring.jpa.show-sql=false</w:t>
+      </w:r>
+    </w:p>
+    <w:p>
+      <w:pPr>
+        <w:spacing w:line="360" w:lineRule="auto"/>
+        <w:jc w:val="both"/>
         <w:rPr>
           <w:lang w:val="en-US"/>
         </w:rPr>
-        <w:t>spring.jpa.show-sql</w:t>
-      </w:r>
-      <w:proofErr w:type="spellEnd"/>
+      </w:pPr>
       <w:r>
         <w:rPr>
           <w:lang w:val="en-US"/>
         </w:rPr>
-        <w:t>=true</w:t>
+        <w:t>spring.jpa.properties.hibernate.format_sql=false</w:t>
       </w:r>
     </w:p>
     <w:p>
@@ -12121,20 +11139,21 @@
           <w:lang w:val="en-US"/>
         </w:rPr>
       </w:pPr>
-      <w:proofErr w:type="spellStart"/>
       <w:r>
         <w:rPr>
           <w:lang w:val="en-US"/>
         </w:rPr>
-        <w:t>spring.jpa.properties.hibernate.format_sql</w:t>
-      </w:r>
-      <w:proofErr w:type="spellEnd"/>
-      <w:r>
+        <w:t>spring.jpa.properties.hibernate.dialect=org.hibernate.dialect.MySQL8Dialect</w:t>
+      </w:r>
+    </w:p>
+    <w:p>
+      <w:pPr>
+        <w:spacing w:line="360" w:lineRule="auto"/>
+        <w:jc w:val="both"/>
         <w:rPr>
           <w:lang w:val="en-US"/>
         </w:rPr>
-        <w:t>=true</w:t>
-      </w:r>
+      </w:pPr>
     </w:p>
     <w:p>
       <w:pPr>
@@ -12144,53 +11163,36 @@
           <w:lang w:val="en-US"/>
         </w:rPr>
       </w:pPr>
-    </w:p>
-    <w:p>
-      <w:pPr>
-        <w:spacing w:line="360" w:lineRule="auto"/>
-        <w:jc w:val="both"/>
-      </w:pPr>
-      <w:r>
-        <w:t xml:space="preserve"># H2 </w:t>
-      </w:r>
-      <w:proofErr w:type="spellStart"/>
-      <w:r>
-        <w:t>console</w:t>
-      </w:r>
-      <w:proofErr w:type="spellEnd"/>
-      <w:r>
-        <w:t xml:space="preserve"> (útil en desarrollo)</w:t>
-      </w:r>
-    </w:p>
-    <w:p>
-      <w:pPr>
-        <w:spacing w:line="360" w:lineRule="auto"/>
-        <w:jc w:val="both"/>
+      <w:r>
         <w:rPr>
           <w:lang w:val="en-US"/>
         </w:rPr>
-      </w:pPr>
-      <w:r>
+        <w:t># Pool (opcional config para HikariCP)</w:t>
+      </w:r>
+    </w:p>
+    <w:p>
+      <w:pPr>
+        <w:spacing w:line="360" w:lineRule="auto"/>
+        <w:jc w:val="both"/>
         <w:rPr>
           <w:lang w:val="en-US"/>
         </w:rPr>
-        <w:t>spring.h2.console.enabled=true</w:t>
-      </w:r>
-    </w:p>
-    <w:p>
-      <w:pPr>
-        <w:spacing w:line="360" w:lineRule="auto"/>
-        <w:jc w:val="both"/>
+      </w:pPr>
+      <w:r>
         <w:rPr>
           <w:lang w:val="en-US"/>
         </w:rPr>
-      </w:pPr>
-      <w:r>
+        <w:t>spring.datasource.hikari.maximum-pool-size=10</w:t>
+      </w:r>
+    </w:p>
+    <w:p>
+      <w:pPr>
+        <w:spacing w:line="360" w:lineRule="auto"/>
+        <w:jc w:val="both"/>
         <w:rPr>
           <w:lang w:val="en-US"/>
         </w:rPr>
-        <w:t>spring.h2.console.path=/h2-console</w:t>
-      </w:r>
+      </w:pPr>
     </w:p>
     <w:p>
       <w:pPr>
@@ -12201,417 +11203,11 @@
           <w:lang w:val="en-US"/>
         </w:rPr>
       </w:pPr>
-      <w:proofErr w:type="spellStart"/>
       <w:r>
         <w:rPr>
           <w:lang w:val="en-US"/>
         </w:rPr>
-        <w:t>Localmente</w:t>
-      </w:r>
-      <w:proofErr w:type="spellEnd"/>
-      <w:r>
-        <w:rPr>
-          <w:lang w:val="en-US"/>
-        </w:rPr>
-        <w:t xml:space="preserve"> (MySQL):</w:t>
-      </w:r>
-    </w:p>
-    <w:p>
-      <w:pPr>
-        <w:spacing w:line="360" w:lineRule="auto"/>
-        <w:jc w:val="both"/>
-        <w:rPr>
-          <w:u w:val="single"/>
-        </w:rPr>
-      </w:pPr>
-      <w:r>
-        <w:t xml:space="preserve"># Puerto de la </w:t>
-      </w:r>
-      <w:proofErr w:type="gramStart"/>
-      <w:r>
-        <w:t>app</w:t>
-      </w:r>
-      <w:proofErr w:type="gramEnd"/>
-      <w:r>
-        <w:t xml:space="preserve"> </w:t>
-      </w:r>
-    </w:p>
-    <w:p>
-      <w:pPr>
-        <w:spacing w:line="360" w:lineRule="auto"/>
-        <w:jc w:val="both"/>
-        <w:rPr>
-          <w:lang w:val="en-US"/>
-        </w:rPr>
-      </w:pPr>
-      <w:proofErr w:type="spellStart"/>
-      <w:r>
-        <w:rPr>
-          <w:lang w:val="en-US"/>
-        </w:rPr>
-        <w:t>server.port</w:t>
-      </w:r>
-      <w:proofErr w:type="spellEnd"/>
-      <w:r>
-        <w:rPr>
-          <w:lang w:val="en-US"/>
-        </w:rPr>
-        <w:t>=8080</w:t>
-      </w:r>
-    </w:p>
-    <w:p>
-      <w:pPr>
-        <w:spacing w:line="360" w:lineRule="auto"/>
-        <w:jc w:val="both"/>
-        <w:rPr>
-          <w:lang w:val="en-US"/>
-        </w:rPr>
-      </w:pPr>
-    </w:p>
-    <w:p>
-      <w:pPr>
-        <w:spacing w:line="360" w:lineRule="auto"/>
-        <w:jc w:val="both"/>
-        <w:rPr>
-          <w:lang w:val="en-US"/>
-        </w:rPr>
-      </w:pPr>
-      <w:r>
-        <w:rPr>
-          <w:lang w:val="en-US"/>
-        </w:rPr>
-        <w:t xml:space="preserve"># </w:t>
-      </w:r>
-      <w:proofErr w:type="spellStart"/>
-      <w:r>
-        <w:rPr>
-          <w:lang w:val="en-US"/>
-        </w:rPr>
-        <w:t>DataSource</w:t>
-      </w:r>
-      <w:proofErr w:type="spellEnd"/>
-      <w:r>
-        <w:rPr>
-          <w:lang w:val="en-US"/>
-        </w:rPr>
-        <w:t xml:space="preserve"> MySQL</w:t>
-      </w:r>
-    </w:p>
-    <w:p>
-      <w:pPr>
-        <w:spacing w:line="360" w:lineRule="auto"/>
-        <w:jc w:val="both"/>
-        <w:rPr>
-          <w:lang w:val="en-US"/>
-        </w:rPr>
-      </w:pPr>
-      <w:r>
-        <w:rPr>
-          <w:lang w:val="en-US"/>
-        </w:rPr>
-        <w:t>spring.datasource.url=jdbc:mysql://localhost:3306/tienda_db?useSSL=false&amp;allowPublicKeyRetrieval=true&amp;serverTimezone=UTC</w:t>
-      </w:r>
-    </w:p>
-    <w:p>
-      <w:pPr>
-        <w:spacing w:line="360" w:lineRule="auto"/>
-        <w:jc w:val="both"/>
-        <w:rPr>
-          <w:lang w:val="en-US"/>
-        </w:rPr>
-      </w:pPr>
-      <w:proofErr w:type="spellStart"/>
-      <w:r>
-        <w:rPr>
-          <w:lang w:val="en-US"/>
-        </w:rPr>
-        <w:t>spring.datasource.username</w:t>
-      </w:r>
-      <w:proofErr w:type="spellEnd"/>
-      <w:r>
-        <w:rPr>
-          <w:lang w:val="en-US"/>
-        </w:rPr>
-        <w:t>=root</w:t>
-      </w:r>
-    </w:p>
-    <w:p>
-      <w:pPr>
-        <w:spacing w:line="360" w:lineRule="auto"/>
-        <w:jc w:val="both"/>
-        <w:rPr>
-          <w:lang w:val="en-US"/>
-        </w:rPr>
-      </w:pPr>
-      <w:proofErr w:type="spellStart"/>
-      <w:r>
-        <w:rPr>
-          <w:lang w:val="en-US"/>
-        </w:rPr>
-        <w:t>spring.datasource.password</w:t>
-      </w:r>
-      <w:proofErr w:type="spellEnd"/>
-      <w:r>
-        <w:rPr>
-          <w:lang w:val="en-US"/>
-        </w:rPr>
-        <w:t>=</w:t>
-      </w:r>
-      <w:proofErr w:type="spellStart"/>
-      <w:r>
-        <w:rPr>
-          <w:lang w:val="en-US"/>
-        </w:rPr>
-        <w:t>tu_password</w:t>
-      </w:r>
-      <w:proofErr w:type="spellEnd"/>
-    </w:p>
-    <w:p>
-      <w:pPr>
-        <w:spacing w:line="360" w:lineRule="auto"/>
-        <w:jc w:val="both"/>
-        <w:rPr>
-          <w:lang w:val="en-US"/>
-        </w:rPr>
-      </w:pPr>
-      <w:proofErr w:type="spellStart"/>
-      <w:r>
-        <w:rPr>
-          <w:lang w:val="en-US"/>
-        </w:rPr>
-        <w:t>spring.datasource.driver</w:t>
-      </w:r>
-      <w:proofErr w:type="spellEnd"/>
-      <w:r>
-        <w:rPr>
-          <w:lang w:val="en-US"/>
-        </w:rPr>
-        <w:t>-class-name=</w:t>
-      </w:r>
-      <w:proofErr w:type="spellStart"/>
-      <w:r>
-        <w:rPr>
-          <w:lang w:val="en-US"/>
-        </w:rPr>
-        <w:t>com.mysql.cj.jdbc.Driver</w:t>
-      </w:r>
-      <w:proofErr w:type="spellEnd"/>
-    </w:p>
-    <w:p>
-      <w:pPr>
-        <w:spacing w:line="360" w:lineRule="auto"/>
-        <w:jc w:val="both"/>
-        <w:rPr>
-          <w:lang w:val="en-US"/>
-        </w:rPr>
-      </w:pPr>
-    </w:p>
-    <w:p>
-      <w:pPr>
-        <w:spacing w:line="360" w:lineRule="auto"/>
-        <w:jc w:val="both"/>
-        <w:rPr>
-          <w:lang w:val="en-US"/>
-        </w:rPr>
-      </w:pPr>
-      <w:r>
-        <w:rPr>
-          <w:lang w:val="en-US"/>
-        </w:rPr>
-        <w:t># JPA / Hibernate</w:t>
-      </w:r>
-    </w:p>
-    <w:p>
-      <w:pPr>
-        <w:spacing w:line="360" w:lineRule="auto"/>
-        <w:jc w:val="both"/>
-        <w:rPr>
-          <w:lang w:val="en-US"/>
-        </w:rPr>
-      </w:pPr>
-      <w:proofErr w:type="spellStart"/>
-      <w:r>
-        <w:rPr>
-          <w:lang w:val="en-US"/>
-        </w:rPr>
-        <w:lastRenderedPageBreak/>
-        <w:t>spring.jpa.hibernate.ddl</w:t>
-      </w:r>
-      <w:proofErr w:type="spellEnd"/>
-      <w:r>
-        <w:rPr>
-          <w:lang w:val="en-US"/>
-        </w:rPr>
-        <w:t>-auto=update</w:t>
-      </w:r>
-    </w:p>
-    <w:p>
-      <w:pPr>
-        <w:spacing w:line="360" w:lineRule="auto"/>
-        <w:jc w:val="both"/>
-        <w:rPr>
-          <w:lang w:val="en-US"/>
-        </w:rPr>
-      </w:pPr>
-      <w:proofErr w:type="spellStart"/>
-      <w:r>
-        <w:rPr>
-          <w:lang w:val="en-US"/>
-        </w:rPr>
-        <w:t>spring.jpa.show-sql</w:t>
-      </w:r>
-      <w:proofErr w:type="spellEnd"/>
-      <w:r>
-        <w:rPr>
-          <w:lang w:val="en-US"/>
-        </w:rPr>
-        <w:t>=false</w:t>
-      </w:r>
-    </w:p>
-    <w:p>
-      <w:pPr>
-        <w:spacing w:line="360" w:lineRule="auto"/>
-        <w:jc w:val="both"/>
-        <w:rPr>
-          <w:lang w:val="en-US"/>
-        </w:rPr>
-      </w:pPr>
-      <w:proofErr w:type="spellStart"/>
-      <w:r>
-        <w:rPr>
-          <w:lang w:val="en-US"/>
-        </w:rPr>
-        <w:t>spring.jpa.properties.hibernate.format_sql</w:t>
-      </w:r>
-      <w:proofErr w:type="spellEnd"/>
-      <w:r>
-        <w:rPr>
-          <w:lang w:val="en-US"/>
-        </w:rPr>
-        <w:t>=false</w:t>
-      </w:r>
-    </w:p>
-    <w:p>
-      <w:pPr>
-        <w:spacing w:line="360" w:lineRule="auto"/>
-        <w:jc w:val="both"/>
-        <w:rPr>
-          <w:lang w:val="en-US"/>
-        </w:rPr>
-      </w:pPr>
-      <w:r>
-        <w:rPr>
-          <w:lang w:val="en-US"/>
-        </w:rPr>
-        <w:t>spring.jpa.properties.hibernate.dialect=org.hibernate.dialect.MySQL8Dialect</w:t>
-      </w:r>
-    </w:p>
-    <w:p>
-      <w:pPr>
-        <w:spacing w:line="360" w:lineRule="auto"/>
-        <w:jc w:val="both"/>
-        <w:rPr>
-          <w:lang w:val="en-US"/>
-        </w:rPr>
-      </w:pPr>
-    </w:p>
-    <w:p>
-      <w:pPr>
-        <w:spacing w:line="360" w:lineRule="auto"/>
-        <w:jc w:val="both"/>
-        <w:rPr>
-          <w:lang w:val="en-US"/>
-        </w:rPr>
-      </w:pPr>
-      <w:r>
-        <w:rPr>
-          <w:lang w:val="en-US"/>
-        </w:rPr>
-        <w:t># Pool (</w:t>
-      </w:r>
-      <w:proofErr w:type="spellStart"/>
-      <w:r>
-        <w:rPr>
-          <w:lang w:val="en-US"/>
-        </w:rPr>
-        <w:t>opcional</w:t>
-      </w:r>
-      <w:proofErr w:type="spellEnd"/>
-      <w:r>
-        <w:rPr>
-          <w:lang w:val="en-US"/>
-        </w:rPr>
-        <w:t xml:space="preserve"> config para </w:t>
-      </w:r>
-      <w:proofErr w:type="spellStart"/>
-      <w:r>
-        <w:rPr>
-          <w:lang w:val="en-US"/>
-        </w:rPr>
-        <w:t>HikariCP</w:t>
-      </w:r>
-      <w:proofErr w:type="spellEnd"/>
-      <w:r>
-        <w:rPr>
-          <w:lang w:val="en-US"/>
-        </w:rPr>
-        <w:t>)</w:t>
-      </w:r>
-    </w:p>
-    <w:p>
-      <w:pPr>
-        <w:spacing w:line="360" w:lineRule="auto"/>
-        <w:jc w:val="both"/>
-        <w:rPr>
-          <w:lang w:val="en-US"/>
-        </w:rPr>
-      </w:pPr>
-      <w:proofErr w:type="spellStart"/>
-      <w:r>
-        <w:rPr>
-          <w:lang w:val="en-US"/>
-        </w:rPr>
-        <w:t>spring.datasource.hikari.maximum</w:t>
-      </w:r>
-      <w:proofErr w:type="spellEnd"/>
-      <w:r>
-        <w:rPr>
-          <w:lang w:val="en-US"/>
-        </w:rPr>
-        <w:t>-pool-size=10</w:t>
-      </w:r>
-    </w:p>
-    <w:p>
-      <w:pPr>
-        <w:spacing w:line="360" w:lineRule="auto"/>
-        <w:jc w:val="both"/>
-        <w:rPr>
-          <w:lang w:val="en-US"/>
-        </w:rPr>
-      </w:pPr>
-    </w:p>
-    <w:p>
-      <w:pPr>
-        <w:pStyle w:val="Ttulo2"/>
-        <w:spacing w:line="360" w:lineRule="auto"/>
-        <w:jc w:val="both"/>
-        <w:rPr>
-          <w:lang w:val="en-US"/>
-        </w:rPr>
-      </w:pPr>
-      <w:proofErr w:type="spellStart"/>
-      <w:r>
-        <w:rPr>
-          <w:lang w:val="en-US"/>
-        </w:rPr>
-        <w:t>Importante</w:t>
-      </w:r>
-      <w:proofErr w:type="spellEnd"/>
-      <w:r>
-        <w:rPr>
-          <w:lang w:val="en-US"/>
-        </w:rPr>
-        <w:t>:</w:t>
+        <w:t>Importante:</w:t>
       </w:r>
     </w:p>
     <w:p>
@@ -12624,15 +11220,7 @@
         <w:jc w:val="both"/>
       </w:pPr>
       <w:r>
-        <w:t>Ajusta </w:t>
-      </w:r>
-      <w:proofErr w:type="spellStart"/>
-      <w:r>
-        <w:t>spring.jpa.hibernate.ddl</w:t>
-      </w:r>
-      <w:proofErr w:type="spellEnd"/>
-      <w:r>
-        <w:t>-auto con cuidado:</w:t>
+        <w:t>Ajusta spring.jpa.hibernate.ddl-auto con cuidado:</w:t>
       </w:r>
     </w:p>
     <w:p>
@@ -12644,13 +11232,8 @@
         <w:spacing w:line="360" w:lineRule="auto"/>
         <w:jc w:val="both"/>
       </w:pPr>
-      <w:proofErr w:type="spellStart"/>
-      <w:r>
-        <w:t>update</w:t>
-      </w:r>
-      <w:proofErr w:type="spellEnd"/>
-      <w:r>
-        <w:t> es conveniente en desarrollo.</w:t>
+      <w:r>
+        <w:t>update es conveniente en desarrollo.</w:t>
       </w:r>
     </w:p>
     <w:p>
@@ -12663,31 +11246,7 @@
         <w:jc w:val="both"/>
       </w:pPr>
       <w:r>
-        <w:t>En producción, prefiera </w:t>
-      </w:r>
-      <w:proofErr w:type="spellStart"/>
-      <w:r>
-        <w:t>validate</w:t>
-      </w:r>
-      <w:proofErr w:type="spellEnd"/>
-      <w:r>
-        <w:t xml:space="preserve"> o manejar migraciones con </w:t>
-      </w:r>
-      <w:proofErr w:type="spellStart"/>
-      <w:r>
-        <w:t>Flyway</w:t>
-      </w:r>
-      <w:proofErr w:type="spellEnd"/>
-      <w:r>
-        <w:t>/</w:t>
-      </w:r>
-      <w:proofErr w:type="spellStart"/>
-      <w:r>
-        <w:t>Liquibase</w:t>
-      </w:r>
-      <w:proofErr w:type="spellEnd"/>
-      <w:r>
-        <w:t>.</w:t>
+        <w:t>En producción, prefiera validate o manejar migraciones con Flyway/Liquibase.</w:t>
       </w:r>
     </w:p>
     <w:p>
@@ -12738,77 +11297,39 @@
         <w:rPr>
           <w:lang w:val="en-US"/>
         </w:rPr>
-        <w:t xml:space="preserve">CREATE DATABASE IF NOT EXISTS </w:t>
-      </w:r>
-      <w:proofErr w:type="spellStart"/>
-      <w:r>
+        <w:t>CREATE DATABASE IF NOT EXISTS tienda_ropa;</w:t>
+      </w:r>
+    </w:p>
+    <w:p>
+      <w:r>
+        <w:t>USE tienda_ropa;</w:t>
+      </w:r>
+    </w:p>
+    <w:p/>
+    <w:p>
+      <w:r>
+        <w:t>-- Tabla: colecciones</w:t>
+      </w:r>
+    </w:p>
+    <w:p>
+      <w:r>
+        <w:t>CREATE TABLE IF NOT EXISTS colecciones (</w:t>
+      </w:r>
+    </w:p>
+    <w:p>
+      <w:pPr>
         <w:rPr>
           <w:lang w:val="en-US"/>
         </w:rPr>
-        <w:t>tienda_</w:t>
-      </w:r>
-      <w:proofErr w:type="gramStart"/>
+      </w:pPr>
+      <w:r>
+        <w:t xml:space="preserve">  </w:t>
+      </w:r>
       <w:r>
         <w:rPr>
           <w:lang w:val="en-US"/>
         </w:rPr>
-        <w:t>ropa</w:t>
-      </w:r>
-      <w:proofErr w:type="spellEnd"/>
-      <w:r>
-        <w:rPr>
-          <w:lang w:val="en-US"/>
-        </w:rPr>
-        <w:t>;</w:t>
-      </w:r>
-      <w:proofErr w:type="gramEnd"/>
-    </w:p>
-    <w:p>
-      <w:r>
-        <w:t xml:space="preserve">USE </w:t>
-      </w:r>
-      <w:proofErr w:type="spellStart"/>
-      <w:r>
-        <w:t>tienda_ropa</w:t>
-      </w:r>
-      <w:proofErr w:type="spellEnd"/>
-      <w:r>
-        <w:t>;</w:t>
-      </w:r>
-    </w:p>
-    <w:p/>
-    <w:p>
-      <w:r>
-        <w:t>-- Tabla: colecciones</w:t>
-      </w:r>
-    </w:p>
-    <w:p>
-      <w:r>
-        <w:t>CREATE TABLE IF NOT EXISTS colecciones (</w:t>
-      </w:r>
-    </w:p>
-    <w:p>
-      <w:pPr>
-        <w:rPr>
-          <w:lang w:val="en-US"/>
-        </w:rPr>
-      </w:pPr>
-      <w:r>
-        <w:t xml:space="preserve">  </w:t>
-      </w:r>
-      <w:proofErr w:type="spellStart"/>
-      <w:r>
-        <w:rPr>
-          <w:lang w:val="en-US"/>
-        </w:rPr>
-        <w:t>id_coleccion</w:t>
-      </w:r>
-      <w:proofErr w:type="spellEnd"/>
-      <w:r>
-        <w:rPr>
-          <w:lang w:val="en-US"/>
-        </w:rPr>
-        <w:t xml:space="preserve"> INT AUTO_INCREMENT PRIMARY KEY,</w:t>
+        <w:t>id_coleccion INT AUTO_INCREMENT PRIMARY KEY,</w:t>
       </w:r>
     </w:p>
     <w:p>
@@ -12837,120 +11358,92 @@
       <w:r>
         <w:t xml:space="preserve">  </w:t>
       </w:r>
-      <w:proofErr w:type="spellStart"/>
       <w:r>
         <w:rPr>
           <w:lang w:val="en-US"/>
         </w:rPr>
-        <w:t>anio</w:t>
-      </w:r>
-      <w:proofErr w:type="spellEnd"/>
-      <w:r>
+        <w:t>anio INT NOT NULL,</w:t>
+      </w:r>
+    </w:p>
+    <w:p>
+      <w:pPr>
         <w:rPr>
           <w:lang w:val="en-US"/>
         </w:rPr>
-        <w:t xml:space="preserve"> INT NOT NULL,</w:t>
-      </w:r>
-    </w:p>
-    <w:p>
-      <w:pPr>
+      </w:pPr>
+      <w:r>
         <w:rPr>
           <w:lang w:val="en-US"/>
         </w:rPr>
-      </w:pPr>
-      <w:r>
+        <w:t>  estado TINYINT(1) NOT NULL DEFAULT 1</w:t>
+      </w:r>
+    </w:p>
+    <w:p>
+      <w:pPr>
         <w:rPr>
           <w:lang w:val="en-US"/>
         </w:rPr>
+      </w:pPr>
+      <w:r>
+        <w:rPr>
+          <w:lang w:val="en-US"/>
+        </w:rPr>
+        <w:t>);</w:t>
+      </w:r>
+    </w:p>
+    <w:p>
+      <w:pPr>
+        <w:rPr>
+          <w:lang w:val="en-US"/>
+        </w:rPr>
+      </w:pPr>
+    </w:p>
+    <w:p>
+      <w:pPr>
+        <w:rPr>
+          <w:lang w:val="en-US"/>
+        </w:rPr>
+      </w:pPr>
+      <w:r>
+        <w:rPr>
+          <w:lang w:val="en-US"/>
+        </w:rPr>
+        <w:t>-- Tabla: prendas</w:t>
+      </w:r>
+    </w:p>
+    <w:p>
+      <w:pPr>
+        <w:rPr>
+          <w:lang w:val="en-US"/>
+        </w:rPr>
+      </w:pPr>
+      <w:r>
+        <w:rPr>
+          <w:lang w:val="en-US"/>
+        </w:rPr>
+        <w:t>CREATE TABLE IF NOT EXISTS prendas (</w:t>
+      </w:r>
+    </w:p>
+    <w:p>
+      <w:pPr>
+        <w:rPr>
+          <w:lang w:val="en-US"/>
+        </w:rPr>
+      </w:pPr>
+      <w:r>
+        <w:rPr>
+          <w:lang w:val="en-US"/>
+        </w:rPr>
+        <w:t>  id_prenda BIGINT AUTO_INCREMENT PRIMARY KEY,</w:t>
+      </w:r>
+    </w:p>
+    <w:p>
+      <w:r>
+        <w:rPr>
+          <w:lang w:val="en-US"/>
+        </w:rPr>
         <w:t xml:space="preserve">  </w:t>
       </w:r>
-      <w:proofErr w:type="spellStart"/>
-      <w:r>
-        <w:rPr>
-          <w:lang w:val="en-US"/>
-        </w:rPr>
-        <w:t>estado</w:t>
-      </w:r>
-      <w:proofErr w:type="spellEnd"/>
-      <w:r>
-        <w:rPr>
-          <w:lang w:val="en-US"/>
-        </w:rPr>
-        <w:t xml:space="preserve"> TINYINT(1) NOT NULL DEFAULT 1</w:t>
-      </w:r>
-    </w:p>
-    <w:p>
-      <w:r>
-        <w:t>);</w:t>
-      </w:r>
-    </w:p>
-    <w:p/>
-    <w:p>
-      <w:r>
-        <w:t>-- Tabla: prendas</w:t>
-      </w:r>
-    </w:p>
-    <w:p>
-      <w:pPr>
-        <w:rPr>
-          <w:lang w:val="en-US"/>
-        </w:rPr>
-      </w:pPr>
-      <w:r>
-        <w:rPr>
-          <w:lang w:val="en-US"/>
-        </w:rPr>
-        <w:t xml:space="preserve">CREATE TABLE IF NOT EXISTS </w:t>
-      </w:r>
-      <w:proofErr w:type="spellStart"/>
-      <w:r>
-        <w:rPr>
-          <w:lang w:val="en-US"/>
-        </w:rPr>
-        <w:t>prendas</w:t>
-      </w:r>
-      <w:proofErr w:type="spellEnd"/>
-      <w:r>
-        <w:rPr>
-          <w:lang w:val="en-US"/>
-        </w:rPr>
-        <w:t xml:space="preserve"> (</w:t>
-      </w:r>
-    </w:p>
-    <w:p>
-      <w:pPr>
-        <w:rPr>
-          <w:lang w:val="en-US"/>
-        </w:rPr>
-      </w:pPr>
-      <w:r>
-        <w:rPr>
-          <w:lang w:val="en-US"/>
-        </w:rPr>
-        <w:t xml:space="preserve">  </w:t>
-      </w:r>
-      <w:proofErr w:type="spellStart"/>
-      <w:r>
-        <w:rPr>
-          <w:lang w:val="en-US"/>
-        </w:rPr>
-        <w:t>id_prenda</w:t>
-      </w:r>
-      <w:proofErr w:type="spellEnd"/>
-      <w:r>
-        <w:rPr>
-          <w:lang w:val="en-US"/>
-        </w:rPr>
-        <w:t xml:space="preserve"> BIGINT AUTO_INCREMENT PRIMARY KEY,</w:t>
-      </w:r>
-    </w:p>
-    <w:p>
-      <w:r>
-        <w:rPr>
-          <w:lang w:val="en-US"/>
-        </w:rPr>
-        <w:t xml:space="preserve">  </w:t>
-      </w:r>
       <w:r>
         <w:t>nombre VARCHAR(100) NOT NULL,</w:t>
       </w:r>
@@ -12977,36 +11470,12 @@
     </w:p>
     <w:p>
       <w:r>
-        <w:t xml:space="preserve">  </w:t>
-      </w:r>
-      <w:proofErr w:type="spellStart"/>
-      <w:r>
-        <w:t>id_coleccion</w:t>
-      </w:r>
-      <w:proofErr w:type="spellEnd"/>
-      <w:r>
-        <w:t xml:space="preserve"> INT NOT NULL,</w:t>
-      </w:r>
-    </w:p>
-    <w:p>
-      <w:r>
-        <w:t>  FOREIGN KEY (</w:t>
-      </w:r>
-      <w:proofErr w:type="spellStart"/>
-      <w:r>
-        <w:t>id_coleccion</w:t>
-      </w:r>
-      <w:proofErr w:type="spellEnd"/>
-      <w:r>
-        <w:t>) REFERENCES colecciones(</w:t>
-      </w:r>
-      <w:proofErr w:type="spellStart"/>
-      <w:r>
-        <w:t>id_coleccion</w:t>
-      </w:r>
-      <w:proofErr w:type="spellEnd"/>
-      <w:r>
-        <w:t>)</w:t>
+        <w:t>  id_coleccion INT NOT NULL,</w:t>
+      </w:r>
+    </w:p>
+    <w:p>
+      <w:r>
+        <w:t>  FOREIGN KEY (id_coleccion) REFERENCES colecciones(id_coleccion)</w:t>
       </w:r>
     </w:p>
     <w:p>
@@ -13657,63 +12126,15 @@
         <w:jc w:val="both"/>
       </w:pPr>
       <w:r>
-        <w:t xml:space="preserve">Aprendí a organizar la aplicación en capas: </w:t>
-      </w:r>
-      <w:proofErr w:type="spellStart"/>
-      <w:r>
-        <w:t>Controller</w:t>
-      </w:r>
-      <w:proofErr w:type="spellEnd"/>
-      <w:r>
-        <w:t xml:space="preserve"> → </w:t>
-      </w:r>
-      <w:proofErr w:type="spellStart"/>
-      <w:r>
-        <w:t>Service</w:t>
-      </w:r>
-      <w:proofErr w:type="spellEnd"/>
-      <w:r>
-        <w:t xml:space="preserve"> → </w:t>
-      </w:r>
-      <w:proofErr w:type="spellStart"/>
-      <w:r>
-        <w:t>Repository</w:t>
-      </w:r>
-      <w:proofErr w:type="spellEnd"/>
-      <w:r>
-        <w:t>.</w:t>
+        <w:t>Aprendí a organizar la aplicación en capas: Controller → Service → Repository.</w:t>
       </w:r>
       <w:r>
         <w:br/>
-        <w:t xml:space="preserve">Usé DTOs y </w:t>
-      </w:r>
-      <w:proofErr w:type="spellStart"/>
-      <w:r>
-        <w:t>mappers</w:t>
-      </w:r>
-      <w:proofErr w:type="spellEnd"/>
-      <w:r>
-        <w:t xml:space="preserve"> para separar la vista de la lógica y la persistencia.</w:t>
+        <w:t>Usé DTOs y mappers para separar la vista de la lógica y la persistencia.</w:t>
       </w:r>
       <w:r>
         <w:br/>
-        <w:t xml:space="preserve">Mejoré en depurar plantillas </w:t>
-      </w:r>
-      <w:proofErr w:type="spellStart"/>
-      <w:r>
-        <w:t>Thymeleaf</w:t>
-      </w:r>
-      <w:proofErr w:type="spellEnd"/>
-      <w:r>
-        <w:t xml:space="preserve"> y corregir </w:t>
-      </w:r>
-      <w:proofErr w:type="spellStart"/>
-      <w:r>
-        <w:t>bindings</w:t>
-      </w:r>
-      <w:proofErr w:type="spellEnd"/>
-      <w:r>
-        <w:t xml:space="preserve"> de formularios.</w:t>
+        <w:t>Mejoré en depurar plantillas Thymeleaf y corregir bindings de formularios.</w:t>
       </w:r>
       <w:r>
         <w:br/>
@@ -13748,27 +12169,11 @@
         <w:jc w:val="both"/>
       </w:pPr>
       <w:r>
-        <w:t xml:space="preserve">Tuve errores 500 por expresiones </w:t>
-      </w:r>
-      <w:proofErr w:type="spellStart"/>
-      <w:r>
-        <w:t>Thymeleaf</w:t>
-      </w:r>
-      <w:proofErr w:type="spellEnd"/>
-      <w:r>
-        <w:t xml:space="preserve"> incompatibles; quité/ajusté esas expresiones.</w:t>
+        <w:t>Tuve errores 500 por expresiones Thymeleaf incompatibles; quité/ajusté esas expresiones.</w:t>
       </w:r>
       <w:r>
         <w:br/>
-        <w:t xml:space="preserve">Los formularios esperaban </w:t>
-      </w:r>
-      <w:proofErr w:type="spellStart"/>
-      <w:r>
-        <w:t>Entities</w:t>
-      </w:r>
-      <w:proofErr w:type="spellEnd"/>
-      <w:r>
-        <w:t xml:space="preserve"> y los adapté para usar DTOs en las vistas.</w:t>
+        <w:t>Los formularios esperaban Entities y los adapté para usar DTOs en las vistas.</w:t>
       </w:r>
     </w:p>
     <w:p>
@@ -13800,15 +12205,7 @@
       </w:pPr>
       <w:r>
         <w:lastRenderedPageBreak/>
-        <w:t xml:space="preserve">Añadiría </w:t>
-      </w:r>
-      <w:proofErr w:type="spellStart"/>
-      <w:r>
-        <w:t>tests</w:t>
-      </w:r>
-      <w:proofErr w:type="spellEnd"/>
-      <w:r>
-        <w:t xml:space="preserve"> automáticos (unitarios e integración) para cubrir la lógica crítica.</w:t>
+        <w:t>Añadiría tests automáticos (unitarios e integración) para cubrir la lógica crítica.</w:t>
       </w:r>
       <w:r>
         <w:br/>
@@ -22410,6 +20807,7 @@
   <w:style w:type="character" w:default="1" w:styleId="Fuentedeprrafopredeter">
     <w:name w:val="Default Paragraph Font"/>
     <w:uiPriority w:val="1"/>
+    <w:semiHidden/>
     <w:unhideWhenUsed/>
   </w:style>
   <w:style w:type="table" w:default="1" w:styleId="Tablanormal">

</xml_diff>